<commit_message>
Revert "Revert "Modificaciones Anteproyecto""
This reverts commit fb220085d61ef9b136d0c215eb6ea0e184b112c6.
</commit_message>
<xml_diff>
--- a/Anteproyecto CHAPTEA.docx
+++ b/Anteproyecto CHAPTEA.docx
@@ -2818,7 +2818,19 @@
         <w:rPr>
           <w:shd w:val="clear" w:color="auto" w:fill="FFFFFF"/>
         </w:rPr>
-        <w:t xml:space="preserve">existen tres instituciones que trabajan con chicos que padecen TEA. Las tres ubicadas en San Salvador de Jujuy, </w:t>
+        <w:t>existen tres instituciones que trabajan con chicos que padecen TEA.</w:t>
+      </w:r>
+      <w:r>
+        <w:rPr>
+          <w:shd w:val="clear" w:color="auto" w:fill="FFFFFF"/>
+        </w:rPr>
+        <w:t xml:space="preserve"> Las instituciones son: “Todos Juntos”, “Sonrisas”, </w:t>
+      </w:r>
+      <w:r>
+        <w:rPr>
+          <w:shd w:val="clear" w:color="auto" w:fill="FFFFFF"/>
+        </w:rPr>
+        <w:t xml:space="preserve"> Las tres ubicadas en San Salvador de Jujuy, </w:t>
       </w:r>
       <w:r>
         <w:rPr>
@@ -2869,7 +2881,13 @@
         <w:spacing w:line="240" w:lineRule="auto"/>
       </w:pPr>
       <w:r>
-        <w:t xml:space="preserve">Desarrollar un prototipo de un Sistema de Comunicación Hablada y Autodidacta para Personas con TEA (CHAPTEA) </w:t>
+        <w:t xml:space="preserve">Desarrollar un prototipo de un Sistema de Comunicación Hablada y Autodidacta para Personas con </w:t>
+      </w:r>
+      <w:r>
+        <w:t>T</w:t>
+      </w:r>
+      <w:r>
+        <w:t xml:space="preserve">rastornos del Espectro Autista (CHAPTEA) </w:t>
       </w:r>
     </w:p>
     <w:p>
@@ -2890,7 +2908,13 @@
         </w:numPr>
       </w:pPr>
       <w:r>
-        <w:t>Caracterizar la comunicación de personas con TEA.</w:t>
+        <w:t xml:space="preserve">Caracterizar la comunicación de personas con </w:t>
+      </w:r>
+      <w:r>
+        <w:t>Trastornos del espectro Autista</w:t>
+      </w:r>
+      <w:r>
+        <w:t>.</w:t>
       </w:r>
     </w:p>
     <w:p>
@@ -3285,7 +3309,15 @@
         <w:rPr>
           <w:shd w:val="clear" w:color="auto" w:fill="FFFFFF"/>
         </w:rPr>
-        <w:t xml:space="preserve"> para las que fueron destinadas, las mismas carecen de ampliaciones y de una organización estructurada de los pictogramas, además ninguna aplicación logra integrar necesidades fisiológicas, necesidades de objetos, </w:t>
+        <w:t xml:space="preserve"> para las que fueron destinadas, las mismas carecen de ampliaciones y de una organizaci</w:t>
+      </w:r>
+      <w:bookmarkStart w:id="0" w:name="_GoBack"/>
+      <w:bookmarkEnd w:id="0"/>
+      <w:r>
+        <w:rPr>
+          <w:shd w:val="clear" w:color="auto" w:fill="FFFFFF"/>
+        </w:rPr>
+        <w:t xml:space="preserve">ón estructurada de los pictogramas, además ninguna aplicación logra integrar necesidades fisiológicas, necesidades de objetos, </w:t>
       </w:r>
       <w:r>
         <w:t>personas, lugares, sentimientos, actividades didácticas ni calendarios de planificación de tareas.</w:t>
@@ -6480,62 +6512,8 @@
           <w:shd w:val="clear" w:color="auto" w:fill="FFFFFF"/>
           <w:lang w:eastAsia="ja-JP"/>
         </w:rPr>
-        <w:t>Tutor de Proyecto Final:</w:t>
-      </w:r>
-      <w:r>
-        <w:rPr>
-          <w:rFonts w:ascii="Courier New" w:eastAsia="Courier New" w:hAnsi="Courier New" w:cs="Courier New"/>
-        </w:rPr>
-        <w:t xml:space="preserve"> </w:t>
-      </w:r>
-      <w:r>
-        <w:rPr>
-          <w:shd w:val="clear" w:color="auto" w:fill="FFFFFF"/>
-        </w:rPr>
-        <w:t>José Farfán.</w:t>
-      </w:r>
-      <w:r>
-        <w:rPr>
-          <w:rFonts w:asciiTheme="minorHAnsi" w:eastAsiaTheme="minorEastAsia" w:hAnsiTheme="minorHAnsi"/>
-          <w:sz w:val="22"/>
-          <w:szCs w:val="22"/>
-          <w:shd w:val="clear" w:color="auto" w:fill="FFFFFF"/>
-          <w:lang w:eastAsia="ja-JP"/>
-        </w:rPr>
-        <w:br/>
-      </w:r>
-      <w:r>
-        <w:rPr>
-          <w:rFonts w:asciiTheme="minorHAnsi" w:eastAsiaTheme="minorEastAsia" w:hAnsiTheme="minorHAnsi"/>
-          <w:sz w:val="22"/>
-          <w:szCs w:val="22"/>
-          <w:shd w:val="clear" w:color="auto" w:fill="FFFFFF"/>
-          <w:lang w:eastAsia="ja-JP"/>
-        </w:rPr>
-        <w:t>Será responsable de dar seguimiento y verificar que cada una de las actividades se realice en tiempo y forma. Brindará orientación e información general sobre la temática desarrollada en el proyecto.</w:t>
-      </w:r>
-      <w:r>
-        <w:rPr>
-          <w:rFonts w:ascii="Courier New" w:eastAsia="Courier New" w:hAnsi="Courier New" w:cs="Courier New"/>
-        </w:rPr>
-        <w:t xml:space="preserve"> </w:t>
-      </w:r>
-    </w:p>
-    <w:p>
-      <w:pPr>
-        <w:pStyle w:val="Textosinformato"/>
-        <w:numPr>
-          <w:ilvl w:val="0"/>
-          <w:numId w:val="36"/>
-        </w:numPr>
-        <w:rPr>
-          <w:rFonts w:asciiTheme="minorHAnsi" w:eastAsiaTheme="minorEastAsia" w:hAnsiTheme="minorHAnsi"/>
-          <w:sz w:val="22"/>
-          <w:szCs w:val="22"/>
-          <w:shd w:val="clear" w:color="auto" w:fill="FFFFFF"/>
-          <w:lang w:eastAsia="ja-JP"/>
-        </w:rPr>
-      </w:pPr>
+        <w:t>Tutor de</w:t>
+      </w:r>
       <w:r>
         <w:rPr>
           <w:rFonts w:asciiTheme="majorHAnsi" w:eastAsiaTheme="majorEastAsia" w:hAnsiTheme="majorHAnsi" w:cstheme="majorBidi"/>
@@ -6548,73 +6526,8 @@
           <w:shd w:val="clear" w:color="auto" w:fill="FFFFFF"/>
           <w:lang w:eastAsia="ja-JP"/>
         </w:rPr>
-        <w:t>Asesor de Proyecto Final:</w:t>
-      </w:r>
-      <w:r>
-        <w:rPr>
-          <w:rFonts w:ascii="Courier New" w:eastAsia="Courier New" w:hAnsi="Courier New" w:cs="Courier New"/>
-        </w:rPr>
-        <w:t xml:space="preserve"> </w:t>
-      </w:r>
-      <w:r>
-        <w:rPr>
-          <w:rFonts w:asciiTheme="minorHAnsi" w:eastAsiaTheme="minorEastAsia" w:hAnsiTheme="minorHAnsi"/>
-          <w:sz w:val="22"/>
-          <w:szCs w:val="22"/>
-          <w:shd w:val="clear" w:color="auto" w:fill="FFFFFF"/>
-          <w:lang w:eastAsia="ja-JP"/>
-        </w:rPr>
-        <w:t>Nélida Cáceres.</w:t>
-      </w:r>
-    </w:p>
-    <w:p>
-      <w:pPr>
-        <w:pStyle w:val="Textosinformato"/>
-        <w:ind w:left="720"/>
-        <w:rPr>
-          <w:rFonts w:asciiTheme="minorHAnsi" w:eastAsiaTheme="minorEastAsia" w:hAnsiTheme="minorHAnsi"/>
-          <w:sz w:val="22"/>
-          <w:szCs w:val="22"/>
-          <w:shd w:val="clear" w:color="auto" w:fill="FFFFFF"/>
-          <w:lang w:eastAsia="ja-JP"/>
-        </w:rPr>
-      </w:pPr>
-      <w:r>
-        <w:rPr>
-          <w:rFonts w:asciiTheme="minorHAnsi" w:eastAsiaTheme="minorEastAsia" w:hAnsiTheme="minorHAnsi"/>
-          <w:sz w:val="22"/>
-          <w:szCs w:val="22"/>
-          <w:shd w:val="clear" w:color="auto" w:fill="FFFFFF"/>
-          <w:lang w:eastAsia="ja-JP"/>
-        </w:rPr>
-        <w:t xml:space="preserve">Será </w:t>
-      </w:r>
-      <w:r>
-        <w:rPr>
-          <w:rFonts w:asciiTheme="minorHAnsi" w:eastAsiaTheme="minorEastAsia" w:hAnsiTheme="minorHAnsi"/>
-          <w:sz w:val="22"/>
-          <w:szCs w:val="22"/>
-          <w:shd w:val="clear" w:color="auto" w:fill="FFFFFF"/>
-          <w:lang w:eastAsia="ja-JP"/>
-        </w:rPr>
-        <w:t>responsable de brindar la orientación y el apoyo necesario para dar cumplimiento a todos los aspectos técnicos específicos derivados del Proyecto Final.</w:t>
-      </w:r>
-    </w:p>
-    <w:p>
-      <w:pPr>
-        <w:pStyle w:val="Textosinformato"/>
-        <w:numPr>
-          <w:ilvl w:val="0"/>
-          <w:numId w:val="36"/>
-        </w:numPr>
-        <w:rPr>
-          <w:rFonts w:asciiTheme="minorHAnsi" w:eastAsiaTheme="minorEastAsia" w:hAnsiTheme="minorHAnsi"/>
-          <w:sz w:val="22"/>
-          <w:szCs w:val="22"/>
-          <w:shd w:val="clear" w:color="auto" w:fill="FFFFFF"/>
-          <w:lang w:eastAsia="ja-JP"/>
-        </w:rPr>
-      </w:pPr>
+        <w:t>L</w:t>
+      </w:r>
       <w:r>
         <w:rPr>
           <w:rFonts w:asciiTheme="majorHAnsi" w:eastAsiaTheme="majorEastAsia" w:hAnsiTheme="majorHAnsi" w:cstheme="majorBidi"/>
@@ -6627,13 +6540,19 @@
           <w:shd w:val="clear" w:color="auto" w:fill="FFFFFF"/>
           <w:lang w:eastAsia="ja-JP"/>
         </w:rPr>
-        <w:t>Asistente de Proyecto Final:</w:t>
+        <w:t xml:space="preserve"> Proyecto Final:</w:t>
       </w:r>
       <w:r>
         <w:rPr>
           <w:rFonts w:ascii="Courier New" w:eastAsia="Courier New" w:hAnsi="Courier New" w:cs="Courier New"/>
         </w:rPr>
         <w:t xml:space="preserve"> </w:t>
+      </w:r>
+      <w:r>
+        <w:rPr>
+          <w:shd w:val="clear" w:color="auto" w:fill="FFFFFF"/>
+        </w:rPr>
+        <w:t>José Farfán.</w:t>
       </w:r>
       <w:r>
         <w:rPr>
@@ -6643,13 +6562,9 @@
           <w:shd w:val="clear" w:color="auto" w:fill="FFFFFF"/>
           <w:lang w:eastAsia="ja-JP"/>
         </w:rPr>
-        <w:t>Julio Tentor.</w:t>
-      </w:r>
-    </w:p>
-    <w:p>
-      <w:pPr>
-        <w:pStyle w:val="Textosinformato"/>
-        <w:ind w:left="720"/>
+        <w:br/>
+      </w:r>
+      <w:r>
         <w:rPr>
           <w:rFonts w:asciiTheme="minorHAnsi" w:eastAsiaTheme="minorEastAsia" w:hAnsiTheme="minorHAnsi"/>
           <w:sz w:val="22"/>
@@ -6657,8 +6572,22 @@
           <w:shd w:val="clear" w:color="auto" w:fill="FFFFFF"/>
           <w:lang w:eastAsia="ja-JP"/>
         </w:rPr>
-      </w:pPr>
-      <w:r>
+        <w:t>Será responsable de dar seguimiento y verificar que cada una de las actividades se realice en tiempo y forma. Brindará orientación e información general sobre la temática desarrollada en el proyecto.</w:t>
+      </w:r>
+      <w:r>
+        <w:rPr>
+          <w:rFonts w:ascii="Courier New" w:eastAsia="Courier New" w:hAnsi="Courier New" w:cs="Courier New"/>
+        </w:rPr>
+        <w:t xml:space="preserve"> </w:t>
+      </w:r>
+    </w:p>
+    <w:p>
+      <w:pPr>
+        <w:pStyle w:val="Textosinformato"/>
+        <w:numPr>
+          <w:ilvl w:val="0"/>
+          <w:numId w:val="36"/>
+        </w:numPr>
         <w:rPr>
           <w:rFonts w:asciiTheme="minorHAnsi" w:eastAsiaTheme="minorEastAsia" w:hAnsiTheme="minorHAnsi"/>
           <w:sz w:val="22"/>
@@ -6666,7 +6595,82 @@
           <w:shd w:val="clear" w:color="auto" w:fill="FFFFFF"/>
           <w:lang w:eastAsia="ja-JP"/>
         </w:rPr>
-        <w:t>Será responsable de brindar el apoyo necesario para dar cumplimiento a todos los as</w:t>
+      </w:pPr>
+      <w:r>
+        <w:rPr>
+          <w:rFonts w:asciiTheme="majorHAnsi" w:eastAsiaTheme="majorEastAsia" w:hAnsiTheme="majorHAnsi" w:cstheme="majorBidi"/>
+          <w:b/>
+          <w:bCs/>
+          <w:caps/>
+          <w:spacing w:val="4"/>
+          <w:sz w:val="22"/>
+          <w:szCs w:val="22"/>
+          <w:shd w:val="clear" w:color="auto" w:fill="FFFFFF"/>
+          <w:lang w:eastAsia="ja-JP"/>
+        </w:rPr>
+        <w:t xml:space="preserve">Asesor </w:t>
+      </w:r>
+      <w:r>
+        <w:rPr>
+          <w:rFonts w:asciiTheme="majorHAnsi" w:eastAsiaTheme="majorEastAsia" w:hAnsiTheme="majorHAnsi" w:cstheme="majorBidi"/>
+          <w:b/>
+          <w:bCs/>
+          <w:caps/>
+          <w:spacing w:val="4"/>
+          <w:sz w:val="22"/>
+          <w:szCs w:val="22"/>
+          <w:shd w:val="clear" w:color="auto" w:fill="FFFFFF"/>
+          <w:lang w:eastAsia="ja-JP"/>
+        </w:rPr>
+        <w:t xml:space="preserve">METODOLOGICO </w:t>
+      </w:r>
+      <w:r>
+        <w:rPr>
+          <w:rFonts w:asciiTheme="majorHAnsi" w:eastAsiaTheme="majorEastAsia" w:hAnsiTheme="majorHAnsi" w:cstheme="majorBidi"/>
+          <w:b/>
+          <w:bCs/>
+          <w:caps/>
+          <w:spacing w:val="4"/>
+          <w:sz w:val="22"/>
+          <w:szCs w:val="22"/>
+          <w:shd w:val="clear" w:color="auto" w:fill="FFFFFF"/>
+          <w:lang w:eastAsia="ja-JP"/>
+        </w:rPr>
+        <w:t>de</w:t>
+      </w:r>
+      <w:r>
+        <w:rPr>
+          <w:rFonts w:asciiTheme="majorHAnsi" w:eastAsiaTheme="majorEastAsia" w:hAnsiTheme="majorHAnsi" w:cstheme="majorBidi"/>
+          <w:b/>
+          <w:bCs/>
+          <w:caps/>
+          <w:spacing w:val="4"/>
+          <w:sz w:val="22"/>
+          <w:szCs w:val="22"/>
+          <w:shd w:val="clear" w:color="auto" w:fill="FFFFFF"/>
+          <w:lang w:eastAsia="ja-JP"/>
+        </w:rPr>
+        <w:t>L</w:t>
+      </w:r>
+      <w:r>
+        <w:rPr>
+          <w:rFonts w:asciiTheme="majorHAnsi" w:eastAsiaTheme="majorEastAsia" w:hAnsiTheme="majorHAnsi" w:cstheme="majorBidi"/>
+          <w:b/>
+          <w:bCs/>
+          <w:caps/>
+          <w:spacing w:val="4"/>
+          <w:sz w:val="22"/>
+          <w:szCs w:val="22"/>
+          <w:shd w:val="clear" w:color="auto" w:fill="FFFFFF"/>
+          <w:lang w:eastAsia="ja-JP"/>
+        </w:rPr>
+        <w:t xml:space="preserve"> Proyecto Final:</w:t>
+      </w:r>
+      <w:r>
+        <w:rPr>
+          <w:rFonts w:ascii="Courier New" w:eastAsia="Courier New" w:hAnsi="Courier New" w:cs="Courier New"/>
+        </w:rPr>
+        <w:t xml:space="preserve"> </w:t>
       </w:r>
       <w:r>
         <w:rPr>
@@ -6676,9 +6680,13 @@
           <w:shd w:val="clear" w:color="auto" w:fill="FFFFFF"/>
           <w:lang w:eastAsia="ja-JP"/>
         </w:rPr>
-        <w:t xml:space="preserve">pectos técnicos/experimentales </w:t>
-      </w:r>
-      <w:r>
+        <w:t>Nélida Cáceres.</w:t>
+      </w:r>
+    </w:p>
+    <w:p>
+      <w:pPr>
+        <w:pStyle w:val="Textosinformato"/>
+        <w:ind w:left="720"/>
         <w:rPr>
           <w:rFonts w:asciiTheme="minorHAnsi" w:eastAsiaTheme="minorEastAsia" w:hAnsiTheme="minorHAnsi"/>
           <w:sz w:val="22"/>
@@ -6686,21 +6694,8 @@
           <w:shd w:val="clear" w:color="auto" w:fill="FFFFFF"/>
           <w:lang w:eastAsia="ja-JP"/>
         </w:rPr>
-        <w:t>derivados del Proyecto Final.</w:t>
-      </w:r>
-    </w:p>
-    <w:p>
-      <w:pPr>
-        <w:pStyle w:val="Ttulo1"/>
-      </w:pPr>
-      <w:r>
-        <w:t>Propiedad Intelectual</w:t>
-      </w:r>
-    </w:p>
-    <w:p>
-      <w:pPr>
-        <w:pStyle w:val="Textosinformato"/>
-        <w:jc w:val="both"/>
+      </w:pPr>
+      <w:r>
         <w:rPr>
           <w:rFonts w:asciiTheme="minorHAnsi" w:eastAsiaTheme="minorEastAsia" w:hAnsiTheme="minorHAnsi"/>
           <w:sz w:val="22"/>
@@ -6708,7 +6703,8 @@
           <w:shd w:val="clear" w:color="auto" w:fill="FFFFFF"/>
           <w:lang w:eastAsia="ja-JP"/>
         </w:rPr>
-      </w:pPr>
+        <w:t xml:space="preserve">Será </w:t>
+      </w:r>
       <w:r>
         <w:rPr>
           <w:rFonts w:asciiTheme="minorHAnsi" w:eastAsiaTheme="minorEastAsia" w:hAnsiTheme="minorHAnsi"/>
@@ -6717,9 +6713,16 @@
           <w:shd w:val="clear" w:color="auto" w:fill="FFFFFF"/>
           <w:lang w:eastAsia="ja-JP"/>
         </w:rPr>
-        <w:t>El Proyecto Final resultante será de dominio público, los Alumnos (Argañaraz A. Fabio D. y Córdoba I. Rafaela M.)</w:t>
-      </w:r>
-      <w:r>
+        <w:t>responsable de brindar la orientación y el apoyo necesario para dar cumplimiento a todos los aspectos técnicos específicos derivados del Proyecto Final.</w:t>
+      </w:r>
+    </w:p>
+    <w:p>
+      <w:pPr>
+        <w:pStyle w:val="Textosinformato"/>
+        <w:numPr>
+          <w:ilvl w:val="0"/>
+          <w:numId w:val="36"/>
+        </w:numPr>
         <w:rPr>
           <w:rFonts w:asciiTheme="minorHAnsi" w:eastAsiaTheme="minorEastAsia" w:hAnsiTheme="minorHAnsi"/>
           <w:sz w:val="22"/>
@@ -6727,6 +6730,81 @@
           <w:shd w:val="clear" w:color="auto" w:fill="FFFFFF"/>
           <w:lang w:eastAsia="ja-JP"/>
         </w:rPr>
+      </w:pPr>
+      <w:r>
+        <w:rPr>
+          <w:rFonts w:asciiTheme="majorHAnsi" w:eastAsiaTheme="majorEastAsia" w:hAnsiTheme="majorHAnsi" w:cstheme="majorBidi"/>
+          <w:b/>
+          <w:bCs/>
+          <w:caps/>
+          <w:spacing w:val="4"/>
+          <w:sz w:val="22"/>
+          <w:szCs w:val="22"/>
+          <w:shd w:val="clear" w:color="auto" w:fill="FFFFFF"/>
+          <w:lang w:eastAsia="ja-JP"/>
+        </w:rPr>
+        <w:t>As</w:t>
+      </w:r>
+      <w:r>
+        <w:rPr>
+          <w:rFonts w:asciiTheme="majorHAnsi" w:eastAsiaTheme="majorEastAsia" w:hAnsiTheme="majorHAnsi" w:cstheme="majorBidi"/>
+          <w:b/>
+          <w:bCs/>
+          <w:caps/>
+          <w:spacing w:val="4"/>
+          <w:sz w:val="22"/>
+          <w:szCs w:val="22"/>
+          <w:shd w:val="clear" w:color="auto" w:fill="FFFFFF"/>
+          <w:lang w:eastAsia="ja-JP"/>
+        </w:rPr>
+        <w:t>ESOR INFORMATICO</w:t>
+      </w:r>
+      <w:r>
+        <w:rPr>
+          <w:rFonts w:asciiTheme="majorHAnsi" w:eastAsiaTheme="majorEastAsia" w:hAnsiTheme="majorHAnsi" w:cstheme="majorBidi"/>
+          <w:b/>
+          <w:bCs/>
+          <w:caps/>
+          <w:spacing w:val="4"/>
+          <w:sz w:val="22"/>
+          <w:szCs w:val="22"/>
+          <w:shd w:val="clear" w:color="auto" w:fill="FFFFFF"/>
+          <w:lang w:eastAsia="ja-JP"/>
+        </w:rPr>
+        <w:t xml:space="preserve"> de</w:t>
+      </w:r>
+      <w:r>
+        <w:rPr>
+          <w:rFonts w:asciiTheme="majorHAnsi" w:eastAsiaTheme="majorEastAsia" w:hAnsiTheme="majorHAnsi" w:cstheme="majorBidi"/>
+          <w:b/>
+          <w:bCs/>
+          <w:caps/>
+          <w:spacing w:val="4"/>
+          <w:sz w:val="22"/>
+          <w:szCs w:val="22"/>
+          <w:shd w:val="clear" w:color="auto" w:fill="FFFFFF"/>
+          <w:lang w:eastAsia="ja-JP"/>
+        </w:rPr>
+        <w:t>L</w:t>
+      </w:r>
+      <w:r>
+        <w:rPr>
+          <w:rFonts w:asciiTheme="majorHAnsi" w:eastAsiaTheme="majorEastAsia" w:hAnsiTheme="majorHAnsi" w:cstheme="majorBidi"/>
+          <w:b/>
+          <w:bCs/>
+          <w:caps/>
+          <w:spacing w:val="4"/>
+          <w:sz w:val="22"/>
+          <w:szCs w:val="22"/>
+          <w:shd w:val="clear" w:color="auto" w:fill="FFFFFF"/>
+          <w:lang w:eastAsia="ja-JP"/>
+        </w:rPr>
+        <w:t xml:space="preserve"> Proyecto Final:</w:t>
+      </w:r>
+      <w:r>
+        <w:rPr>
+          <w:rFonts w:ascii="Courier New" w:eastAsia="Courier New" w:hAnsi="Courier New" w:cs="Courier New"/>
+        </w:rPr>
         <w:t xml:space="preserve"> </w:t>
       </w:r>
       <w:r>
@@ -6737,9 +6815,13 @@
           <w:shd w:val="clear" w:color="auto" w:fill="FFFFFF"/>
           <w:lang w:eastAsia="ja-JP"/>
         </w:rPr>
-        <w:t xml:space="preserve">y </w:t>
-      </w:r>
-      <w:r>
+        <w:t>Julio Tentor.</w:t>
+      </w:r>
+    </w:p>
+    <w:p>
+      <w:pPr>
+        <w:pStyle w:val="Textosinformato"/>
+        <w:ind w:left="720"/>
         <w:rPr>
           <w:rFonts w:asciiTheme="minorHAnsi" w:eastAsiaTheme="minorEastAsia" w:hAnsiTheme="minorHAnsi"/>
           <w:sz w:val="22"/>
@@ -6747,8 +6829,7 @@
           <w:shd w:val="clear" w:color="auto" w:fill="FFFFFF"/>
           <w:lang w:eastAsia="ja-JP"/>
         </w:rPr>
-        <w:t>la Universidad Nacional de Jujuy serán los autores intelectuales del mismo y podrán registrarlo como Propiedad Intelectual compartida</w:t>
-      </w:r>
+      </w:pPr>
       <w:r>
         <w:rPr>
           <w:rFonts w:asciiTheme="minorHAnsi" w:eastAsiaTheme="minorEastAsia" w:hAnsiTheme="minorHAnsi"/>
@@ -6757,7 +6838,7 @@
           <w:shd w:val="clear" w:color="auto" w:fill="FFFFFF"/>
           <w:lang w:eastAsia="ja-JP"/>
         </w:rPr>
-        <w:t xml:space="preserve"> según lo </w:t>
+        <w:t>Será responsable de brindar el apoyo necesario para dar cumplimiento a todos los as</w:t>
       </w:r>
       <w:r>
         <w:rPr>
@@ -6767,9 +6848,13 @@
           <w:shd w:val="clear" w:color="auto" w:fill="FFFFFF"/>
           <w:lang w:eastAsia="ja-JP"/>
         </w:rPr>
-        <w:t>estipulado en</w:t>
-      </w:r>
-      <w:r>
+        <w:t xml:space="preserve">pectos </w:t>
+      </w:r>
+    </w:p>
+    <w:p>
+      <w:pPr>
+        <w:pStyle w:val="Textosinformato"/>
+        <w:ind w:left="720"/>
         <w:rPr>
           <w:rFonts w:asciiTheme="minorHAnsi" w:eastAsiaTheme="minorEastAsia" w:hAnsiTheme="minorHAnsi"/>
           <w:sz w:val="22"/>
@@ -6777,13 +6862,8 @@
           <w:shd w:val="clear" w:color="auto" w:fill="FFFFFF"/>
           <w:lang w:eastAsia="ja-JP"/>
         </w:rPr>
-        <w:t xml:space="preserve"> la resolución C.A.F.I. Nº 182/01.</w:t>
-      </w:r>
-    </w:p>
-    <w:p>
-      <w:pPr>
-        <w:pStyle w:val="Textosinformato"/>
-        <w:jc w:val="both"/>
+      </w:pPr>
+      <w:r>
         <w:rPr>
           <w:rFonts w:asciiTheme="minorHAnsi" w:eastAsiaTheme="minorEastAsia" w:hAnsiTheme="minorHAnsi"/>
           <w:sz w:val="22"/>
@@ -6791,12 +6871,9 @@
           <w:shd w:val="clear" w:color="auto" w:fill="FFFFFF"/>
           <w:lang w:eastAsia="ja-JP"/>
         </w:rPr>
-      </w:pPr>
-    </w:p>
-    <w:p>
-      <w:pPr>
-        <w:pStyle w:val="Textosinformato"/>
-        <w:jc w:val="both"/>
+        <w:t xml:space="preserve">técnicos/experimentales </w:t>
+      </w:r>
+      <w:r>
         <w:rPr>
           <w:rFonts w:asciiTheme="minorHAnsi" w:eastAsiaTheme="minorEastAsia" w:hAnsiTheme="minorHAnsi"/>
           <w:sz w:val="22"/>
@@ -6804,12 +6881,9 @@
           <w:shd w:val="clear" w:color="auto" w:fill="FFFFFF"/>
           <w:lang w:eastAsia="ja-JP"/>
         </w:rPr>
-      </w:pPr>
-    </w:p>
-    <w:p>
-      <w:pPr>
-        <w:pStyle w:val="Textosinformato"/>
-        <w:jc w:val="both"/>
+        <w:t>derivados del Proyecto Final.</w:t>
+      </w:r>
+      <w:r>
         <w:rPr>
           <w:rFonts w:asciiTheme="minorHAnsi" w:eastAsiaTheme="minorEastAsia" w:hAnsiTheme="minorHAnsi"/>
           <w:sz w:val="22"/>
@@ -6817,12 +6891,37 @@
           <w:shd w:val="clear" w:color="auto" w:fill="FFFFFF"/>
           <w:lang w:eastAsia="ja-JP"/>
         </w:rPr>
-      </w:pPr>
+        <w:t xml:space="preserve"> </w:t>
+      </w:r>
     </w:p>
     <w:p>
       <w:pPr>
         <w:pStyle w:val="Textosinformato"/>
-        <w:jc w:val="both"/>
+        <w:numPr>
+          <w:ilvl w:val="0"/>
+          <w:numId w:val="41"/>
+        </w:numPr>
+        <w:rPr>
+          <w:rFonts w:asciiTheme="minorHAnsi" w:eastAsiaTheme="minorEastAsia" w:hAnsiTheme="minorHAnsi"/>
+          <w:b/>
+          <w:sz w:val="22"/>
+          <w:szCs w:val="22"/>
+          <w:shd w:val="clear" w:color="auto" w:fill="FFFFFF"/>
+          <w:lang w:eastAsia="ja-JP"/>
+        </w:rPr>
+      </w:pPr>
+      <w:r>
+        <w:rPr>
+          <w:rFonts w:asciiTheme="minorHAnsi" w:eastAsiaTheme="minorEastAsia" w:hAnsiTheme="minorHAnsi"/>
+          <w:b/>
+          <w:sz w:val="22"/>
+          <w:szCs w:val="22"/>
+          <w:shd w:val="clear" w:color="auto" w:fill="FFFFFF"/>
+          <w:lang w:eastAsia="ja-JP"/>
+        </w:rPr>
+        <w:t xml:space="preserve">EXPERTO ACOMPAÑANTE PEDAGOGICA : </w:t>
+      </w:r>
+      <w:r>
         <w:rPr>
           <w:rFonts w:asciiTheme="minorHAnsi" w:eastAsiaTheme="minorEastAsia" w:hAnsiTheme="minorHAnsi"/>
           <w:sz w:val="22"/>
@@ -6830,12 +6929,37 @@
           <w:shd w:val="clear" w:color="auto" w:fill="FFFFFF"/>
           <w:lang w:eastAsia="ja-JP"/>
         </w:rPr>
-      </w:pPr>
+        <w:t>Marcela López</w:t>
+      </w:r>
     </w:p>
     <w:p>
       <w:pPr>
         <w:pStyle w:val="Textosinformato"/>
-        <w:jc w:val="both"/>
+        <w:numPr>
+          <w:ilvl w:val="0"/>
+          <w:numId w:val="41"/>
+        </w:numPr>
+        <w:rPr>
+          <w:rFonts w:asciiTheme="minorHAnsi" w:eastAsiaTheme="minorEastAsia" w:hAnsiTheme="minorHAnsi"/>
+          <w:b/>
+          <w:sz w:val="22"/>
+          <w:szCs w:val="22"/>
+          <w:shd w:val="clear" w:color="auto" w:fill="FFFFFF"/>
+          <w:lang w:eastAsia="ja-JP"/>
+        </w:rPr>
+      </w:pPr>
+      <w:r>
+        <w:rPr>
+          <w:rFonts w:asciiTheme="minorHAnsi" w:eastAsiaTheme="minorEastAsia" w:hAnsiTheme="minorHAnsi"/>
+          <w:b/>
+          <w:sz w:val="22"/>
+          <w:szCs w:val="22"/>
+          <w:shd w:val="clear" w:color="auto" w:fill="FFFFFF"/>
+          <w:lang w:eastAsia="ja-JP"/>
+        </w:rPr>
+        <w:t xml:space="preserve">EXPERTO COORDINADORA: </w:t>
+      </w:r>
+      <w:r>
         <w:rPr>
           <w:rFonts w:asciiTheme="minorHAnsi" w:eastAsiaTheme="minorEastAsia" w:hAnsiTheme="minorHAnsi"/>
           <w:sz w:val="22"/>
@@ -6843,12 +6967,37 @@
           <w:shd w:val="clear" w:color="auto" w:fill="FFFFFF"/>
           <w:lang w:eastAsia="ja-JP"/>
         </w:rPr>
-      </w:pPr>
+        <w:t>Hilda Herrera</w:t>
+      </w:r>
     </w:p>
     <w:p>
       <w:pPr>
         <w:pStyle w:val="Textosinformato"/>
-        <w:jc w:val="both"/>
+        <w:ind w:left="720"/>
+        <w:rPr>
+          <w:rFonts w:asciiTheme="minorHAnsi" w:eastAsiaTheme="minorEastAsia" w:hAnsiTheme="minorHAnsi"/>
+          <w:b/>
+          <w:sz w:val="22"/>
+          <w:szCs w:val="22"/>
+          <w:shd w:val="clear" w:color="auto" w:fill="FFFFFF"/>
+          <w:lang w:eastAsia="ja-JP"/>
+        </w:rPr>
+      </w:pPr>
+      <w:r>
+        <w:rPr>
+          <w:rFonts w:asciiTheme="minorHAnsi" w:eastAsiaTheme="minorEastAsia" w:hAnsiTheme="minorHAnsi"/>
+          <w:b/>
+          <w:sz w:val="22"/>
+          <w:szCs w:val="22"/>
+          <w:shd w:val="clear" w:color="auto" w:fill="FFFFFF"/>
+          <w:lang w:eastAsia="ja-JP"/>
+        </w:rPr>
+        <w:br/>
+      </w:r>
+    </w:p>
+    <w:p>
+      <w:pPr>
+        <w:pStyle w:val="Textosinformato"/>
         <w:rPr>
           <w:rFonts w:asciiTheme="minorHAnsi" w:eastAsiaTheme="minorEastAsia" w:hAnsiTheme="minorHAnsi"/>
           <w:sz w:val="22"/>
@@ -6861,7 +7010,7 @@
     <w:p>
       <w:pPr>
         <w:pStyle w:val="Textosinformato"/>
-        <w:jc w:val="both"/>
+        <w:ind w:left="720"/>
         <w:rPr>
           <w:rFonts w:asciiTheme="minorHAnsi" w:eastAsiaTheme="minorEastAsia" w:hAnsiTheme="minorHAnsi"/>
           <w:sz w:val="22"/>
@@ -6873,6 +7022,14 @@
     </w:p>
     <w:p>
       <w:pPr>
+        <w:pStyle w:val="Ttulo1"/>
+      </w:pPr>
+      <w:r>
+        <w:t>Propiedad Intelectual</w:t>
+      </w:r>
+    </w:p>
+    <w:p>
+      <w:pPr>
         <w:pStyle w:val="Textosinformato"/>
         <w:jc w:val="both"/>
         <w:rPr>
@@ -6883,11 +7040,7 @@
           <w:lang w:eastAsia="ja-JP"/>
         </w:rPr>
       </w:pPr>
-    </w:p>
-    <w:p>
-      <w:pPr>
-        <w:pStyle w:val="Textosinformato"/>
-        <w:jc w:val="both"/>
+      <w:r>
         <w:rPr>
           <w:rFonts w:asciiTheme="minorHAnsi" w:eastAsiaTheme="minorEastAsia" w:hAnsiTheme="minorHAnsi"/>
           <w:sz w:val="22"/>
@@ -6895,12 +7048,9 @@
           <w:shd w:val="clear" w:color="auto" w:fill="FFFFFF"/>
           <w:lang w:eastAsia="ja-JP"/>
         </w:rPr>
-      </w:pPr>
-    </w:p>
-    <w:p>
-      <w:pPr>
-        <w:pStyle w:val="Textosinformato"/>
-        <w:jc w:val="both"/>
+        <w:t>El Proyecto Final resultante será de dominio público, los Alumnos (Argañaraz A. Fabio D. y Córdoba I. Rafaela M.)</w:t>
+      </w:r>
+      <w:r>
         <w:rPr>
           <w:rFonts w:asciiTheme="minorHAnsi" w:eastAsiaTheme="minorEastAsia" w:hAnsiTheme="minorHAnsi"/>
           <w:sz w:val="22"/>
@@ -6908,12 +7058,9 @@
           <w:shd w:val="clear" w:color="auto" w:fill="FFFFFF"/>
           <w:lang w:eastAsia="ja-JP"/>
         </w:rPr>
-      </w:pPr>
-    </w:p>
-    <w:p>
-      <w:pPr>
-        <w:pStyle w:val="Textosinformato"/>
-        <w:jc w:val="both"/>
+        <w:t xml:space="preserve"> </w:t>
+      </w:r>
+      <w:r>
         <w:rPr>
           <w:rFonts w:asciiTheme="minorHAnsi" w:eastAsiaTheme="minorEastAsia" w:hAnsiTheme="minorHAnsi"/>
           <w:sz w:val="22"/>
@@ -6921,12 +7068,9 @@
           <w:shd w:val="clear" w:color="auto" w:fill="FFFFFF"/>
           <w:lang w:eastAsia="ja-JP"/>
         </w:rPr>
-      </w:pPr>
-    </w:p>
-    <w:p>
-      <w:pPr>
-        <w:pStyle w:val="Textosinformato"/>
-        <w:jc w:val="both"/>
+        <w:t xml:space="preserve">y </w:t>
+      </w:r>
+      <w:r>
         <w:rPr>
           <w:rFonts w:asciiTheme="minorHAnsi" w:eastAsiaTheme="minorEastAsia" w:hAnsiTheme="minorHAnsi"/>
           <w:sz w:val="22"/>
@@ -6934,12 +7078,9 @@
           <w:shd w:val="clear" w:color="auto" w:fill="FFFFFF"/>
           <w:lang w:eastAsia="ja-JP"/>
         </w:rPr>
-      </w:pPr>
-    </w:p>
-    <w:p>
-      <w:pPr>
-        <w:pStyle w:val="Textosinformato"/>
-        <w:jc w:val="both"/>
+        <w:t>la Universidad Nacional de Jujuy serán los autores intelectuales del mismo y podrán registrarlo como Propiedad Intelectual compartida</w:t>
+      </w:r>
+      <w:r>
         <w:rPr>
           <w:rFonts w:asciiTheme="minorHAnsi" w:eastAsiaTheme="minorEastAsia" w:hAnsiTheme="minorHAnsi"/>
           <w:sz w:val="22"/>
@@ -6947,12 +7088,9 @@
           <w:shd w:val="clear" w:color="auto" w:fill="FFFFFF"/>
           <w:lang w:eastAsia="ja-JP"/>
         </w:rPr>
-      </w:pPr>
-    </w:p>
-    <w:p>
-      <w:pPr>
-        <w:pStyle w:val="Textosinformato"/>
-        <w:jc w:val="both"/>
+        <w:t xml:space="preserve"> según lo </w:t>
+      </w:r>
+      <w:r>
         <w:rPr>
           <w:rFonts w:asciiTheme="minorHAnsi" w:eastAsiaTheme="minorEastAsia" w:hAnsiTheme="minorHAnsi"/>
           <w:sz w:val="22"/>
@@ -6960,12 +7098,9 @@
           <w:shd w:val="clear" w:color="auto" w:fill="FFFFFF"/>
           <w:lang w:eastAsia="ja-JP"/>
         </w:rPr>
-      </w:pPr>
-    </w:p>
-    <w:p>
-      <w:pPr>
-        <w:pStyle w:val="Textosinformato"/>
-        <w:jc w:val="both"/>
+        <w:t>estipulado en</w:t>
+      </w:r>
+      <w:r>
         <w:rPr>
           <w:rFonts w:asciiTheme="minorHAnsi" w:eastAsiaTheme="minorEastAsia" w:hAnsiTheme="minorHAnsi"/>
           <w:sz w:val="22"/>
@@ -6973,7 +7108,8 @@
           <w:shd w:val="clear" w:color="auto" w:fill="FFFFFF"/>
           <w:lang w:eastAsia="ja-JP"/>
         </w:rPr>
-      </w:pPr>
+        <w:t xml:space="preserve"> la resolución C.A.F.I. Nº 182/01.</w:t>
+      </w:r>
     </w:p>
     <w:p>
       <w:pPr>
@@ -7172,6 +7308,201 @@
     </w:p>
     <w:p>
       <w:pPr>
+        <w:pStyle w:val="Textosinformato"/>
+        <w:jc w:val="both"/>
+        <w:rPr>
+          <w:rFonts w:asciiTheme="minorHAnsi" w:eastAsiaTheme="minorEastAsia" w:hAnsiTheme="minorHAnsi"/>
+          <w:sz w:val="22"/>
+          <w:szCs w:val="22"/>
+          <w:shd w:val="clear" w:color="auto" w:fill="FFFFFF"/>
+          <w:lang w:eastAsia="ja-JP"/>
+        </w:rPr>
+      </w:pPr>
+    </w:p>
+    <w:p>
+      <w:pPr>
+        <w:pStyle w:val="Textosinformato"/>
+        <w:jc w:val="both"/>
+        <w:rPr>
+          <w:rFonts w:asciiTheme="minorHAnsi" w:eastAsiaTheme="minorEastAsia" w:hAnsiTheme="minorHAnsi"/>
+          <w:sz w:val="22"/>
+          <w:szCs w:val="22"/>
+          <w:shd w:val="clear" w:color="auto" w:fill="FFFFFF"/>
+          <w:lang w:eastAsia="ja-JP"/>
+        </w:rPr>
+      </w:pPr>
+    </w:p>
+    <w:p>
+      <w:pPr>
+        <w:pStyle w:val="Textosinformato"/>
+        <w:jc w:val="both"/>
+        <w:rPr>
+          <w:rFonts w:asciiTheme="minorHAnsi" w:eastAsiaTheme="minorEastAsia" w:hAnsiTheme="minorHAnsi"/>
+          <w:sz w:val="22"/>
+          <w:szCs w:val="22"/>
+          <w:shd w:val="clear" w:color="auto" w:fill="FFFFFF"/>
+          <w:lang w:eastAsia="ja-JP"/>
+        </w:rPr>
+      </w:pPr>
+    </w:p>
+    <w:p>
+      <w:pPr>
+        <w:pStyle w:val="Textosinformato"/>
+        <w:jc w:val="both"/>
+        <w:rPr>
+          <w:rFonts w:asciiTheme="minorHAnsi" w:eastAsiaTheme="minorEastAsia" w:hAnsiTheme="minorHAnsi"/>
+          <w:sz w:val="22"/>
+          <w:szCs w:val="22"/>
+          <w:shd w:val="clear" w:color="auto" w:fill="FFFFFF"/>
+          <w:lang w:eastAsia="ja-JP"/>
+        </w:rPr>
+      </w:pPr>
+    </w:p>
+    <w:p>
+      <w:pPr>
+        <w:pStyle w:val="Textosinformato"/>
+        <w:jc w:val="both"/>
+        <w:rPr>
+          <w:rFonts w:asciiTheme="minorHAnsi" w:eastAsiaTheme="minorEastAsia" w:hAnsiTheme="minorHAnsi"/>
+          <w:sz w:val="22"/>
+          <w:szCs w:val="22"/>
+          <w:shd w:val="clear" w:color="auto" w:fill="FFFFFF"/>
+          <w:lang w:eastAsia="ja-JP"/>
+        </w:rPr>
+      </w:pPr>
+    </w:p>
+    <w:p>
+      <w:pPr>
+        <w:pStyle w:val="Textosinformato"/>
+        <w:jc w:val="both"/>
+        <w:rPr>
+          <w:rFonts w:asciiTheme="minorHAnsi" w:eastAsiaTheme="minorEastAsia" w:hAnsiTheme="minorHAnsi"/>
+          <w:sz w:val="22"/>
+          <w:szCs w:val="22"/>
+          <w:shd w:val="clear" w:color="auto" w:fill="FFFFFF"/>
+          <w:lang w:eastAsia="ja-JP"/>
+        </w:rPr>
+      </w:pPr>
+    </w:p>
+    <w:p>
+      <w:pPr>
+        <w:pStyle w:val="Textosinformato"/>
+        <w:jc w:val="both"/>
+        <w:rPr>
+          <w:rFonts w:asciiTheme="minorHAnsi" w:eastAsiaTheme="minorEastAsia" w:hAnsiTheme="minorHAnsi"/>
+          <w:sz w:val="22"/>
+          <w:szCs w:val="22"/>
+          <w:shd w:val="clear" w:color="auto" w:fill="FFFFFF"/>
+          <w:lang w:eastAsia="ja-JP"/>
+        </w:rPr>
+      </w:pPr>
+    </w:p>
+    <w:p>
+      <w:pPr>
+        <w:pStyle w:val="Textosinformato"/>
+        <w:jc w:val="both"/>
+        <w:rPr>
+          <w:rFonts w:asciiTheme="minorHAnsi" w:eastAsiaTheme="minorEastAsia" w:hAnsiTheme="minorHAnsi"/>
+          <w:sz w:val="22"/>
+          <w:szCs w:val="22"/>
+          <w:shd w:val="clear" w:color="auto" w:fill="FFFFFF"/>
+          <w:lang w:eastAsia="ja-JP"/>
+        </w:rPr>
+      </w:pPr>
+    </w:p>
+    <w:p>
+      <w:pPr>
+        <w:pStyle w:val="Textosinformato"/>
+        <w:jc w:val="both"/>
+        <w:rPr>
+          <w:rFonts w:asciiTheme="minorHAnsi" w:eastAsiaTheme="minorEastAsia" w:hAnsiTheme="minorHAnsi"/>
+          <w:sz w:val="22"/>
+          <w:szCs w:val="22"/>
+          <w:shd w:val="clear" w:color="auto" w:fill="FFFFFF"/>
+          <w:lang w:eastAsia="ja-JP"/>
+        </w:rPr>
+      </w:pPr>
+    </w:p>
+    <w:p>
+      <w:pPr>
+        <w:pStyle w:val="Textosinformato"/>
+        <w:jc w:val="both"/>
+        <w:rPr>
+          <w:rFonts w:asciiTheme="minorHAnsi" w:eastAsiaTheme="minorEastAsia" w:hAnsiTheme="minorHAnsi"/>
+          <w:sz w:val="22"/>
+          <w:szCs w:val="22"/>
+          <w:shd w:val="clear" w:color="auto" w:fill="FFFFFF"/>
+          <w:lang w:eastAsia="ja-JP"/>
+        </w:rPr>
+      </w:pPr>
+    </w:p>
+    <w:p>
+      <w:pPr>
+        <w:pStyle w:val="Textosinformato"/>
+        <w:jc w:val="both"/>
+        <w:rPr>
+          <w:rFonts w:asciiTheme="minorHAnsi" w:eastAsiaTheme="minorEastAsia" w:hAnsiTheme="minorHAnsi"/>
+          <w:sz w:val="22"/>
+          <w:szCs w:val="22"/>
+          <w:shd w:val="clear" w:color="auto" w:fill="FFFFFF"/>
+          <w:lang w:eastAsia="ja-JP"/>
+        </w:rPr>
+      </w:pPr>
+    </w:p>
+    <w:p>
+      <w:pPr>
+        <w:pStyle w:val="Textosinformato"/>
+        <w:jc w:val="both"/>
+        <w:rPr>
+          <w:rFonts w:asciiTheme="minorHAnsi" w:eastAsiaTheme="minorEastAsia" w:hAnsiTheme="minorHAnsi"/>
+          <w:sz w:val="22"/>
+          <w:szCs w:val="22"/>
+          <w:shd w:val="clear" w:color="auto" w:fill="FFFFFF"/>
+          <w:lang w:eastAsia="ja-JP"/>
+        </w:rPr>
+      </w:pPr>
+    </w:p>
+    <w:p>
+      <w:pPr>
+        <w:pStyle w:val="Textosinformato"/>
+        <w:jc w:val="both"/>
+        <w:rPr>
+          <w:rFonts w:asciiTheme="minorHAnsi" w:eastAsiaTheme="minorEastAsia" w:hAnsiTheme="minorHAnsi"/>
+          <w:sz w:val="22"/>
+          <w:szCs w:val="22"/>
+          <w:shd w:val="clear" w:color="auto" w:fill="FFFFFF"/>
+          <w:lang w:eastAsia="ja-JP"/>
+        </w:rPr>
+      </w:pPr>
+    </w:p>
+    <w:p>
+      <w:pPr>
+        <w:pStyle w:val="Textosinformato"/>
+        <w:jc w:val="both"/>
+        <w:rPr>
+          <w:rFonts w:asciiTheme="minorHAnsi" w:eastAsiaTheme="minorEastAsia" w:hAnsiTheme="minorHAnsi"/>
+          <w:sz w:val="22"/>
+          <w:szCs w:val="22"/>
+          <w:shd w:val="clear" w:color="auto" w:fill="FFFFFF"/>
+          <w:lang w:eastAsia="ja-JP"/>
+        </w:rPr>
+      </w:pPr>
+    </w:p>
+    <w:p>
+      <w:pPr>
+        <w:pStyle w:val="Textosinformato"/>
+        <w:jc w:val="both"/>
+        <w:rPr>
+          <w:rFonts w:asciiTheme="minorHAnsi" w:eastAsiaTheme="minorEastAsia" w:hAnsiTheme="minorHAnsi"/>
+          <w:sz w:val="22"/>
+          <w:szCs w:val="22"/>
+          <w:shd w:val="clear" w:color="auto" w:fill="FFFFFF"/>
+          <w:lang w:eastAsia="ja-JP"/>
+        </w:rPr>
+      </w:pPr>
+    </w:p>
+    <w:p>
+      <w:pPr>
         <w:pStyle w:val="Ttulo1"/>
         <w:rPr>
           <w:lang w:val="es-ES"/>
@@ -7181,7 +7512,6 @@
         <w:rPr>
           <w:lang w:val="es-ES"/>
         </w:rPr>
-        <w:lastRenderedPageBreak/>
         <w:t>B</w:t>
       </w:r>
       <w:r>
@@ -8400,7 +8730,17 @@
                 <w:szCs w:val="22"/>
                 <w:lang w:val="es-AR" w:eastAsia="fr-FR"/>
               </w:rPr>
-              <w:t>Accedido en Diciembre del 2014.</w:t>
+              <w:t xml:space="preserve">Accedido </w:t>
+            </w:r>
+            <w:r>
+              <w:rPr>
+                <w:rFonts w:asciiTheme="minorHAnsi" w:eastAsiaTheme="minorEastAsia" w:hAnsiTheme="minorHAnsi" w:cstheme="minorBidi"/>
+                <w:sz w:val="22"/>
+                <w:szCs w:val="22"/>
+                <w:lang w:val="es-AR" w:eastAsia="fr-FR"/>
+              </w:rPr>
+              <w:lastRenderedPageBreak/>
+              <w:t>en Diciembre del 2014.</w:t>
             </w:r>
           </w:p>
           <w:p>
@@ -9234,7 +9574,112 @@
                 <w:szCs w:val="22"/>
                 <w:lang w:val="es-AR" w:eastAsia="fr-FR"/>
               </w:rPr>
-              <w:t>Ingeniería del</w:t>
+              <w:t>Ingeniería del Conocimiento.</w:t>
+            </w:r>
+            <w:r>
+              <w:rPr>
+                <w:rFonts w:asciiTheme="minorHAnsi" w:eastAsiaTheme="minorEastAsia" w:hAnsiTheme="minorHAnsi" w:cstheme="minorBidi"/>
+                <w:sz w:val="22"/>
+                <w:szCs w:val="22"/>
+                <w:lang w:val="es-AR" w:eastAsia="fr-FR"/>
+              </w:rPr>
+              <w:t xml:space="preserve"> Editorial </w:t>
+            </w:r>
+            <w:r>
+              <w:rPr>
+                <w:rFonts w:asciiTheme="minorHAnsi" w:eastAsiaTheme="minorEastAsia" w:hAnsiTheme="minorHAnsi" w:cstheme="minorBidi"/>
+                <w:sz w:val="22"/>
+                <w:szCs w:val="22"/>
+                <w:lang w:val="es-AR" w:eastAsia="fr-FR"/>
+              </w:rPr>
+              <w:t>Centro de Estudios Ramón Areces.</w:t>
+            </w:r>
+            <w:r>
+              <w:rPr>
+                <w:rFonts w:asciiTheme="minorHAnsi" w:eastAsiaTheme="minorEastAsia" w:hAnsiTheme="minorHAnsi" w:cstheme="minorBidi"/>
+                <w:sz w:val="22"/>
+                <w:szCs w:val="22"/>
+                <w:lang w:val="es-AR" w:eastAsia="fr-FR"/>
+              </w:rPr>
+              <w:br/>
+            </w:r>
+          </w:p>
+        </w:tc>
+      </w:tr>
+      <w:tr>
+        <w:tc>
+          <w:tcPr>
+            <w:tcW w:w="3085" w:type="dxa"/>
+          </w:tcPr>
+          <w:p>
+            <w:r>
+              <w:t>[GREEN BUBBLE LABS, 2011]</w:t>
+            </w:r>
+          </w:p>
+        </w:tc>
+        <w:tc>
+          <w:tcPr>
+            <w:tcW w:w="6878" w:type="dxa"/>
+          </w:tcPr>
+          <w:p>
+            <w:pPr>
+              <w:pStyle w:val="NormalWeb"/>
+              <w:spacing w:before="0" w:beforeAutospacing="0" w:after="0" w:afterAutospacing="0"/>
+              <w:rPr>
+                <w:rFonts w:asciiTheme="minorHAnsi" w:eastAsiaTheme="minorEastAsia" w:hAnsiTheme="minorHAnsi" w:cstheme="minorBidi"/>
+                <w:sz w:val="22"/>
+                <w:szCs w:val="22"/>
+                <w:lang w:val="es-AR" w:eastAsia="fr-FR"/>
+              </w:rPr>
+            </w:pPr>
+            <w:r>
+              <w:rPr>
+                <w:rFonts w:asciiTheme="minorHAnsi" w:eastAsiaTheme="minorEastAsia" w:hAnsiTheme="minorHAnsi" w:cstheme="minorBidi"/>
+                <w:sz w:val="22"/>
+                <w:szCs w:val="22"/>
+                <w:lang w:val="es-AR" w:eastAsia="fr-FR"/>
+              </w:rPr>
+              <w:t xml:space="preserve">Green </w:t>
+            </w:r>
+            <w:proofErr w:type="spellStart"/>
+            <w:r>
+              <w:rPr>
+                <w:rFonts w:asciiTheme="minorHAnsi" w:eastAsiaTheme="minorEastAsia" w:hAnsiTheme="minorHAnsi" w:cstheme="minorBidi"/>
+                <w:sz w:val="22"/>
+                <w:szCs w:val="22"/>
+                <w:lang w:val="es-AR" w:eastAsia="fr-FR"/>
+              </w:rPr>
+              <w:t>Bubble</w:t>
+            </w:r>
+            <w:proofErr w:type="spellEnd"/>
+            <w:r>
+              <w:rPr>
+                <w:rFonts w:asciiTheme="minorHAnsi" w:eastAsiaTheme="minorEastAsia" w:hAnsiTheme="minorHAnsi" w:cstheme="minorBidi"/>
+                <w:sz w:val="22"/>
+                <w:szCs w:val="22"/>
+                <w:lang w:val="es-AR" w:eastAsia="fr-FR"/>
+              </w:rPr>
+              <w:t xml:space="preserve"> </w:t>
+            </w:r>
+            <w:proofErr w:type="spellStart"/>
+            <w:r>
+              <w:rPr>
+                <w:rFonts w:asciiTheme="minorHAnsi" w:eastAsiaTheme="minorEastAsia" w:hAnsiTheme="minorHAnsi" w:cstheme="minorBidi"/>
+                <w:sz w:val="22"/>
+                <w:szCs w:val="22"/>
+                <w:lang w:val="es-AR" w:eastAsia="fr-FR"/>
+              </w:rPr>
+              <w:t>Labs</w:t>
+            </w:r>
+            <w:proofErr w:type="spellEnd"/>
+            <w:r>
+              <w:rPr>
+                <w:rFonts w:asciiTheme="minorHAnsi" w:eastAsiaTheme="minorEastAsia" w:hAnsiTheme="minorHAnsi" w:cstheme="minorBidi"/>
+                <w:sz w:val="22"/>
+                <w:szCs w:val="22"/>
+                <w:lang w:val="es-AR" w:eastAsia="fr-FR"/>
+              </w:rPr>
+              <w:t xml:space="preserve"> (2011). </w:t>
             </w:r>
             <w:r>
               <w:rPr>
@@ -9244,7 +9689,104 @@
                 <w:szCs w:val="22"/>
                 <w:lang w:val="es-AR" w:eastAsia="fr-FR"/>
               </w:rPr>
-              <w:t xml:space="preserve"> </w:t>
+              <w:t>HablaFácil Autismo DiegoDice</w:t>
+            </w:r>
+            <w:r>
+              <w:rPr>
+                <w:rFonts w:asciiTheme="minorHAnsi" w:eastAsiaTheme="minorEastAsia" w:hAnsiTheme="minorHAnsi" w:cstheme="minorBidi"/>
+                <w:sz w:val="22"/>
+                <w:szCs w:val="22"/>
+                <w:lang w:val="es-AR" w:eastAsia="fr-FR"/>
+              </w:rPr>
+              <w:t xml:space="preserve">. </w:t>
+            </w:r>
+            <w:r>
+              <w:rPr>
+                <w:rFonts w:asciiTheme="minorHAnsi" w:eastAsiaTheme="minorEastAsia" w:hAnsiTheme="minorHAnsi" w:cstheme="minorBidi"/>
+                <w:sz w:val="22"/>
+                <w:szCs w:val="22"/>
+                <w:lang w:val="es-AR" w:eastAsia="fr-FR"/>
+              </w:rPr>
+              <w:t>Disponible en</w:t>
+            </w:r>
+            <w:r>
+              <w:rPr>
+                <w:rFonts w:asciiTheme="minorHAnsi" w:eastAsiaTheme="minorEastAsia" w:hAnsiTheme="minorHAnsi" w:cstheme="minorBidi"/>
+                <w:sz w:val="22"/>
+                <w:szCs w:val="22"/>
+                <w:lang w:val="es-AR" w:eastAsia="fr-FR"/>
+              </w:rPr>
+              <w:t xml:space="preserve"> https://play.google.com/store/apps/details?id=com.benitez.DiegoDiceSP</w:t>
+            </w:r>
+            <w:r>
+              <w:rPr>
+                <w:rFonts w:asciiTheme="minorHAnsi" w:eastAsiaTheme="minorEastAsia" w:hAnsiTheme="minorHAnsi" w:cstheme="minorBidi"/>
+                <w:sz w:val="22"/>
+                <w:szCs w:val="22"/>
+                <w:lang w:val="es-AR" w:eastAsia="fr-FR"/>
+              </w:rPr>
+              <w:t xml:space="preserve"> Accedido en Diciembre del 2014.</w:t>
+            </w:r>
+          </w:p>
+          <w:p>
+            <w:pPr>
+              <w:pStyle w:val="NormalWeb"/>
+              <w:spacing w:before="0" w:beforeAutospacing="0" w:after="0" w:afterAutospacing="0"/>
+              <w:rPr>
+                <w:rFonts w:asciiTheme="minorHAnsi" w:eastAsiaTheme="minorEastAsia" w:hAnsiTheme="minorHAnsi" w:cstheme="minorBidi"/>
+                <w:sz w:val="22"/>
+                <w:szCs w:val="22"/>
+                <w:shd w:val="clear" w:color="auto" w:fill="FFFFFF"/>
+                <w:lang w:eastAsia="ja-JP"/>
+              </w:rPr>
+            </w:pPr>
+          </w:p>
+        </w:tc>
+      </w:tr>
+      <w:tr>
+        <w:tc>
+          <w:tcPr>
+            <w:tcW w:w="3085" w:type="dxa"/>
+          </w:tcPr>
+          <w:p>
+            <w:r>
+              <w:t>[</w:t>
+            </w:r>
+            <w:r>
+              <w:rPr>
+                <w:shd w:val="clear" w:color="auto" w:fill="FFFFFF"/>
+                <w:lang w:eastAsia="ja-JP"/>
+              </w:rPr>
+              <w:t>INSM</w:t>
+            </w:r>
+            <w:r>
+              <w:t>, 2010]</w:t>
+            </w:r>
+          </w:p>
+        </w:tc>
+        <w:tc>
+          <w:tcPr>
+            <w:tcW w:w="6878" w:type="dxa"/>
+          </w:tcPr>
+          <w:p>
+            <w:pPr>
+              <w:pStyle w:val="NormalWeb"/>
+              <w:spacing w:before="0" w:beforeAutospacing="0" w:after="0" w:afterAutospacing="0"/>
+              <w:rPr>
+                <w:rFonts w:asciiTheme="minorHAnsi" w:eastAsiaTheme="minorEastAsia" w:hAnsiTheme="minorHAnsi" w:cstheme="minorBidi"/>
+                <w:sz w:val="22"/>
+                <w:szCs w:val="22"/>
+                <w:lang w:val="es-AR" w:eastAsia="fr-FR"/>
+              </w:rPr>
+            </w:pPr>
+            <w:r>
+              <w:rPr>
+                <w:rFonts w:asciiTheme="minorHAnsi" w:eastAsiaTheme="minorEastAsia" w:hAnsiTheme="minorHAnsi" w:cstheme="minorBidi"/>
+                <w:sz w:val="22"/>
+                <w:szCs w:val="22"/>
+                <w:lang w:val="es-AR" w:eastAsia="fr-FR"/>
+              </w:rPr>
+              <w:t xml:space="preserve">Instituto Nacional de la Salud Mental (2010). </w:t>
             </w:r>
             <w:r>
               <w:rPr>
@@ -9254,228 +9796,6 @@
                 <w:szCs w:val="22"/>
                 <w:lang w:val="es-AR" w:eastAsia="fr-FR"/>
               </w:rPr>
-              <w:t>Conocimiento.</w:t>
-            </w:r>
-            <w:r>
-              <w:rPr>
-                <w:rFonts w:asciiTheme="minorHAnsi" w:eastAsiaTheme="minorEastAsia" w:hAnsiTheme="minorHAnsi" w:cstheme="minorBidi"/>
-                <w:sz w:val="22"/>
-                <w:szCs w:val="22"/>
-                <w:lang w:val="es-AR" w:eastAsia="fr-FR"/>
-              </w:rPr>
-              <w:t xml:space="preserve"> Editorial </w:t>
-            </w:r>
-            <w:r>
-              <w:rPr>
-                <w:rFonts w:asciiTheme="minorHAnsi" w:eastAsiaTheme="minorEastAsia" w:hAnsiTheme="minorHAnsi" w:cstheme="minorBidi"/>
-                <w:sz w:val="22"/>
-                <w:szCs w:val="22"/>
-                <w:lang w:val="es-AR" w:eastAsia="fr-FR"/>
-              </w:rPr>
-              <w:t>Centro de Estudios Ramón Areces.</w:t>
-            </w:r>
-            <w:r>
-              <w:rPr>
-                <w:rFonts w:asciiTheme="minorHAnsi" w:eastAsiaTheme="minorEastAsia" w:hAnsiTheme="minorHAnsi" w:cstheme="minorBidi"/>
-                <w:sz w:val="22"/>
-                <w:szCs w:val="22"/>
-                <w:lang w:val="es-AR" w:eastAsia="fr-FR"/>
-              </w:rPr>
-              <w:br/>
-            </w:r>
-          </w:p>
-        </w:tc>
-      </w:tr>
-      <w:tr>
-        <w:tc>
-          <w:tcPr>
-            <w:tcW w:w="3085" w:type="dxa"/>
-          </w:tcPr>
-          <w:p>
-            <w:r>
-              <w:t>[GREEN BUBBLE LABS, 2011]</w:t>
-            </w:r>
-          </w:p>
-        </w:tc>
-        <w:tc>
-          <w:tcPr>
-            <w:tcW w:w="6878" w:type="dxa"/>
-          </w:tcPr>
-          <w:p>
-            <w:pPr>
-              <w:pStyle w:val="NormalWeb"/>
-              <w:spacing w:before="0" w:beforeAutospacing="0" w:after="0" w:afterAutospacing="0"/>
-              <w:rPr>
-                <w:rFonts w:asciiTheme="minorHAnsi" w:eastAsiaTheme="minorEastAsia" w:hAnsiTheme="minorHAnsi" w:cstheme="minorBidi"/>
-                <w:sz w:val="22"/>
-                <w:szCs w:val="22"/>
-                <w:lang w:val="es-AR" w:eastAsia="fr-FR"/>
-              </w:rPr>
-            </w:pPr>
-            <w:r>
-              <w:rPr>
-                <w:rFonts w:asciiTheme="minorHAnsi" w:eastAsiaTheme="minorEastAsia" w:hAnsiTheme="minorHAnsi" w:cstheme="minorBidi"/>
-                <w:sz w:val="22"/>
-                <w:szCs w:val="22"/>
-                <w:lang w:val="es-AR" w:eastAsia="fr-FR"/>
-              </w:rPr>
-              <w:t xml:space="preserve">Green </w:t>
-            </w:r>
-            <w:proofErr w:type="spellStart"/>
-            <w:r>
-              <w:rPr>
-                <w:rFonts w:asciiTheme="minorHAnsi" w:eastAsiaTheme="minorEastAsia" w:hAnsiTheme="minorHAnsi" w:cstheme="minorBidi"/>
-                <w:sz w:val="22"/>
-                <w:szCs w:val="22"/>
-                <w:lang w:val="es-AR" w:eastAsia="fr-FR"/>
-              </w:rPr>
-              <w:t>Bubble</w:t>
-            </w:r>
-            <w:proofErr w:type="spellEnd"/>
-            <w:r>
-              <w:rPr>
-                <w:rFonts w:asciiTheme="minorHAnsi" w:eastAsiaTheme="minorEastAsia" w:hAnsiTheme="minorHAnsi" w:cstheme="minorBidi"/>
-                <w:sz w:val="22"/>
-                <w:szCs w:val="22"/>
-                <w:lang w:val="es-AR" w:eastAsia="fr-FR"/>
-              </w:rPr>
-              <w:t xml:space="preserve"> </w:t>
-            </w:r>
-            <w:proofErr w:type="spellStart"/>
-            <w:r>
-              <w:rPr>
-                <w:rFonts w:asciiTheme="minorHAnsi" w:eastAsiaTheme="minorEastAsia" w:hAnsiTheme="minorHAnsi" w:cstheme="minorBidi"/>
-                <w:sz w:val="22"/>
-                <w:szCs w:val="22"/>
-                <w:lang w:val="es-AR" w:eastAsia="fr-FR"/>
-              </w:rPr>
-              <w:t>Labs</w:t>
-            </w:r>
-            <w:proofErr w:type="spellEnd"/>
-            <w:r>
-              <w:rPr>
-                <w:rFonts w:asciiTheme="minorHAnsi" w:eastAsiaTheme="minorEastAsia" w:hAnsiTheme="minorHAnsi" w:cstheme="minorBidi"/>
-                <w:sz w:val="22"/>
-                <w:szCs w:val="22"/>
-                <w:lang w:val="es-AR" w:eastAsia="fr-FR"/>
-              </w:rPr>
-              <w:t xml:space="preserve"> (2011). </w:t>
-            </w:r>
-            <w:r>
-              <w:rPr>
-                <w:rFonts w:asciiTheme="minorHAnsi" w:eastAsiaTheme="minorEastAsia" w:hAnsiTheme="minorHAnsi" w:cstheme="minorBidi"/>
-                <w:b/>
-                <w:sz w:val="22"/>
-                <w:szCs w:val="22"/>
-                <w:lang w:val="es-AR" w:eastAsia="fr-FR"/>
-              </w:rPr>
-              <w:t>HablaFácil Autismo DiegoDice</w:t>
-            </w:r>
-            <w:r>
-              <w:rPr>
-                <w:rFonts w:asciiTheme="minorHAnsi" w:eastAsiaTheme="minorEastAsia" w:hAnsiTheme="minorHAnsi" w:cstheme="minorBidi"/>
-                <w:sz w:val="22"/>
-                <w:szCs w:val="22"/>
-                <w:lang w:val="es-AR" w:eastAsia="fr-FR"/>
-              </w:rPr>
-              <w:t xml:space="preserve">. </w:t>
-            </w:r>
-            <w:r>
-              <w:rPr>
-                <w:rFonts w:asciiTheme="minorHAnsi" w:eastAsiaTheme="minorEastAsia" w:hAnsiTheme="minorHAnsi" w:cstheme="minorBidi"/>
-                <w:sz w:val="22"/>
-                <w:szCs w:val="22"/>
-                <w:lang w:val="es-AR" w:eastAsia="fr-FR"/>
-              </w:rPr>
-              <w:t>Disponible en</w:t>
-            </w:r>
-            <w:r>
-              <w:rPr>
-                <w:rFonts w:asciiTheme="minorHAnsi" w:eastAsiaTheme="minorEastAsia" w:hAnsiTheme="minorHAnsi" w:cstheme="minorBidi"/>
-                <w:sz w:val="22"/>
-                <w:szCs w:val="22"/>
-                <w:lang w:val="es-AR" w:eastAsia="fr-FR"/>
-              </w:rPr>
-              <w:t xml:space="preserve"> https://play.google.com/store/apps/details?id=com.benitez.DiegoDiceSP</w:t>
-            </w:r>
-            <w:r>
-              <w:rPr>
-                <w:rFonts w:asciiTheme="minorHAnsi" w:eastAsiaTheme="minorEastAsia" w:hAnsiTheme="minorHAnsi" w:cstheme="minorBidi"/>
-                <w:sz w:val="22"/>
-                <w:szCs w:val="22"/>
-                <w:lang w:val="es-AR" w:eastAsia="fr-FR"/>
-              </w:rPr>
-              <w:t xml:space="preserve"> Accedido en Diciembre del 2014.</w:t>
-            </w:r>
-          </w:p>
-          <w:p>
-            <w:pPr>
-              <w:pStyle w:val="NormalWeb"/>
-              <w:spacing w:before="0" w:beforeAutospacing="0" w:after="0" w:afterAutospacing="0"/>
-              <w:rPr>
-                <w:rFonts w:asciiTheme="minorHAnsi" w:eastAsiaTheme="minorEastAsia" w:hAnsiTheme="minorHAnsi" w:cstheme="minorBidi"/>
-                <w:sz w:val="22"/>
-                <w:szCs w:val="22"/>
-                <w:shd w:val="clear" w:color="auto" w:fill="FFFFFF"/>
-                <w:lang w:eastAsia="ja-JP"/>
-              </w:rPr>
-            </w:pPr>
-          </w:p>
-        </w:tc>
-      </w:tr>
-      <w:tr>
-        <w:tc>
-          <w:tcPr>
-            <w:tcW w:w="3085" w:type="dxa"/>
-          </w:tcPr>
-          <w:p>
-            <w:r>
-              <w:t>[</w:t>
-            </w:r>
-            <w:r>
-              <w:rPr>
-                <w:shd w:val="clear" w:color="auto" w:fill="FFFFFF"/>
-                <w:lang w:eastAsia="ja-JP"/>
-              </w:rPr>
-              <w:t>INSM</w:t>
-            </w:r>
-            <w:r>
-              <w:t>, 2010]</w:t>
-            </w:r>
-          </w:p>
-        </w:tc>
-        <w:tc>
-          <w:tcPr>
-            <w:tcW w:w="6878" w:type="dxa"/>
-          </w:tcPr>
-          <w:p>
-            <w:pPr>
-              <w:pStyle w:val="NormalWeb"/>
-              <w:spacing w:before="0" w:beforeAutospacing="0" w:after="0" w:afterAutospacing="0"/>
-              <w:rPr>
-                <w:rFonts w:asciiTheme="minorHAnsi" w:eastAsiaTheme="minorEastAsia" w:hAnsiTheme="minorHAnsi" w:cstheme="minorBidi"/>
-                <w:sz w:val="22"/>
-                <w:szCs w:val="22"/>
-                <w:lang w:val="es-AR" w:eastAsia="fr-FR"/>
-              </w:rPr>
-            </w:pPr>
-            <w:r>
-              <w:rPr>
-                <w:rFonts w:asciiTheme="minorHAnsi" w:eastAsiaTheme="minorEastAsia" w:hAnsiTheme="minorHAnsi" w:cstheme="minorBidi"/>
-                <w:sz w:val="22"/>
-                <w:szCs w:val="22"/>
-                <w:lang w:val="es-AR" w:eastAsia="fr-FR"/>
-              </w:rPr>
-              <w:t xml:space="preserve">Instituto Nacional de la Salud Mental (2010). </w:t>
-            </w:r>
-            <w:r>
-              <w:rPr>
-                <w:rFonts w:asciiTheme="minorHAnsi" w:eastAsiaTheme="minorEastAsia" w:hAnsiTheme="minorHAnsi" w:cstheme="minorBidi"/>
-                <w:b/>
-                <w:sz w:val="22"/>
-                <w:szCs w:val="22"/>
-                <w:lang w:val="es-AR" w:eastAsia="fr-FR"/>
-              </w:rPr>
               <w:t xml:space="preserve">Guía para padres sobre el Trastorno del Espectro Autista. </w:t>
             </w:r>
             <w:r>
@@ -9619,6 +9939,7 @@
           </w:tcPr>
           <w:p>
             <w:r>
+              <w:lastRenderedPageBreak/>
               <w:t>[</w:t>
             </w:r>
             <w:r>
@@ -9685,7 +10006,6 @@
                 <w:shd w:val="clear" w:color="auto" w:fill="FFFFFF"/>
                 <w:lang w:val="en-US" w:eastAsia="ja-JP"/>
               </w:rPr>
-              <w:lastRenderedPageBreak/>
               <w:t>[NFAR</w:t>
             </w:r>
             <w:r>
@@ -13250,6 +13570,7 @@
                 <w:sz w:val="20"/>
                 <w:shd w:val="clear" w:color="auto" w:fill="FFFFFF"/>
               </w:rPr>
+              <w:lastRenderedPageBreak/>
               <w:t>V(Justificación)</w:t>
             </w:r>
           </w:p>
@@ -13292,7 +13613,6 @@
           <w:b/>
           <w:lang w:val="es-ES"/>
         </w:rPr>
-        <w:lastRenderedPageBreak/>
         <w:t>Adecuación</w:t>
       </w:r>
     </w:p>
@@ -16215,7 +16535,6 @@
           <w:b/>
           <w:lang w:val="es-ES"/>
         </w:rPr>
-        <w:lastRenderedPageBreak/>
         <w:t>Éxito</w:t>
       </w:r>
     </w:p>
@@ -19269,6 +19588,7 @@
                 <w:sz w:val="20"/>
                 <w:shd w:val="clear" w:color="auto" w:fill="FFFFFF"/>
               </w:rPr>
+              <w:lastRenderedPageBreak/>
               <w:t xml:space="preserve">Existen limitaciones estrictas de tiempo en la realización del sistema </w:t>
             </w:r>
           </w:p>
@@ -19444,7 +19764,6 @@
                 <w:sz w:val="20"/>
                 <w:shd w:val="clear" w:color="auto" w:fill="FFFFFF"/>
               </w:rPr>
-              <w:lastRenderedPageBreak/>
               <w:t xml:space="preserve">La dirección y usuarios apoyan los objetivos y directrices del proyecto </w:t>
             </w:r>
           </w:p>
@@ -21054,12 +21373,7 @@
         <w:t xml:space="preserve"> la tarea es susceptible de ser tratada con tecnología de Ingeniería de Conocimiento.</w:t>
       </w:r>
       <w:r>
-        <w:t xml:space="preserve"> [GOMEZ, 1997: 216-285</w:t>
-      </w:r>
-      <w:bookmarkStart w:id="0" w:name="_GoBack"/>
-      <w:bookmarkEnd w:id="0"/>
-      <w:r>
-        <w:t>]</w:t>
+        <w:t xml:space="preserve"> [GOMEZ, 1997: 216-285]</w:t>
       </w:r>
     </w:p>
     <w:sectPr>
@@ -21231,7 +21545,7 @@
         <w:color w:val="F07F09" w:themeColor="accent1"/>
         <w:lang w:val="es-ES"/>
       </w:rPr>
-      <w:t>13</w:t>
+      <w:t>2</w:t>
     </w:r>
     <w:r>
       <w:rPr>
@@ -21483,6 +21797,119 @@
     </w:lvl>
   </w:abstractNum>
   <w:abstractNum w:abstractNumId="1">
+    <w:nsid w:val="032F6067"/>
+    <w:multiLevelType w:val="hybridMultilevel"/>
+    <w:tmpl w:val="29366C82"/>
+    <w:lvl w:ilvl="0" w:tplc="2C0A0001">
+      <w:start w:val="1"/>
+      <w:numFmt w:val="bullet"/>
+      <w:lvlText w:val=""/>
+      <w:lvlJc w:val="left"/>
+      <w:pPr>
+        <w:ind w:left="720" w:hanging="360"/>
+      </w:pPr>
+      <w:rPr>
+        <w:rFonts w:ascii="Symbol" w:hAnsi="Symbol" w:hint="default"/>
+      </w:rPr>
+    </w:lvl>
+    <w:lvl w:ilvl="1" w:tplc="2C0A0003" w:tentative="1">
+      <w:start w:val="1"/>
+      <w:numFmt w:val="bullet"/>
+      <w:lvlText w:val="o"/>
+      <w:lvlJc w:val="left"/>
+      <w:pPr>
+        <w:ind w:left="1440" w:hanging="360"/>
+      </w:pPr>
+      <w:rPr>
+        <w:rFonts w:ascii="Courier New" w:hAnsi="Courier New" w:cs="Courier New" w:hint="default"/>
+      </w:rPr>
+    </w:lvl>
+    <w:lvl w:ilvl="2" w:tplc="2C0A0005" w:tentative="1">
+      <w:start w:val="1"/>
+      <w:numFmt w:val="bullet"/>
+      <w:lvlText w:val=""/>
+      <w:lvlJc w:val="left"/>
+      <w:pPr>
+        <w:ind w:left="2160" w:hanging="360"/>
+      </w:pPr>
+      <w:rPr>
+        <w:rFonts w:ascii="Wingdings" w:hAnsi="Wingdings" w:hint="default"/>
+      </w:rPr>
+    </w:lvl>
+    <w:lvl w:ilvl="3" w:tplc="2C0A0001" w:tentative="1">
+      <w:start w:val="1"/>
+      <w:numFmt w:val="bullet"/>
+      <w:lvlText w:val=""/>
+      <w:lvlJc w:val="left"/>
+      <w:pPr>
+        <w:ind w:left="2880" w:hanging="360"/>
+      </w:pPr>
+      <w:rPr>
+        <w:rFonts w:ascii="Symbol" w:hAnsi="Symbol" w:hint="default"/>
+      </w:rPr>
+    </w:lvl>
+    <w:lvl w:ilvl="4" w:tplc="2C0A0003" w:tentative="1">
+      <w:start w:val="1"/>
+      <w:numFmt w:val="bullet"/>
+      <w:lvlText w:val="o"/>
+      <w:lvlJc w:val="left"/>
+      <w:pPr>
+        <w:ind w:left="3600" w:hanging="360"/>
+      </w:pPr>
+      <w:rPr>
+        <w:rFonts w:ascii="Courier New" w:hAnsi="Courier New" w:cs="Courier New" w:hint="default"/>
+      </w:rPr>
+    </w:lvl>
+    <w:lvl w:ilvl="5" w:tplc="2C0A0005" w:tentative="1">
+      <w:start w:val="1"/>
+      <w:numFmt w:val="bullet"/>
+      <w:lvlText w:val=""/>
+      <w:lvlJc w:val="left"/>
+      <w:pPr>
+        <w:ind w:left="4320" w:hanging="360"/>
+      </w:pPr>
+      <w:rPr>
+        <w:rFonts w:ascii="Wingdings" w:hAnsi="Wingdings" w:hint="default"/>
+      </w:rPr>
+    </w:lvl>
+    <w:lvl w:ilvl="6" w:tplc="2C0A0001" w:tentative="1">
+      <w:start w:val="1"/>
+      <w:numFmt w:val="bullet"/>
+      <w:lvlText w:val=""/>
+      <w:lvlJc w:val="left"/>
+      <w:pPr>
+        <w:ind w:left="5040" w:hanging="360"/>
+      </w:pPr>
+      <w:rPr>
+        <w:rFonts w:ascii="Symbol" w:hAnsi="Symbol" w:hint="default"/>
+      </w:rPr>
+    </w:lvl>
+    <w:lvl w:ilvl="7" w:tplc="2C0A0003" w:tentative="1">
+      <w:start w:val="1"/>
+      <w:numFmt w:val="bullet"/>
+      <w:lvlText w:val="o"/>
+      <w:lvlJc w:val="left"/>
+      <w:pPr>
+        <w:ind w:left="5760" w:hanging="360"/>
+      </w:pPr>
+      <w:rPr>
+        <w:rFonts w:ascii="Courier New" w:hAnsi="Courier New" w:cs="Courier New" w:hint="default"/>
+      </w:rPr>
+    </w:lvl>
+    <w:lvl w:ilvl="8" w:tplc="2C0A0005" w:tentative="1">
+      <w:start w:val="1"/>
+      <w:numFmt w:val="bullet"/>
+      <w:lvlText w:val=""/>
+      <w:lvlJc w:val="left"/>
+      <w:pPr>
+        <w:ind w:left="6480" w:hanging="360"/>
+      </w:pPr>
+      <w:rPr>
+        <w:rFonts w:ascii="Wingdings" w:hAnsi="Wingdings" w:hint="default"/>
+      </w:rPr>
+    </w:lvl>
+  </w:abstractNum>
+  <w:abstractNum w:abstractNumId="2">
     <w:nsid w:val="037662CE"/>
     <w:multiLevelType w:val="multilevel"/>
     <w:tmpl w:val="74902FFA"/>
@@ -21595,7 +22022,7 @@
       </w:pPr>
     </w:lvl>
   </w:abstractNum>
-  <w:abstractNum w:abstractNumId="2">
+  <w:abstractNum w:abstractNumId="3">
     <w:nsid w:val="0572072A"/>
     <w:multiLevelType w:val="hybridMultilevel"/>
     <w:tmpl w:val="1A7A3D72"/>
@@ -21708,7 +22135,7 @@
       </w:rPr>
     </w:lvl>
   </w:abstractNum>
-  <w:abstractNum w:abstractNumId="3">
+  <w:abstractNum w:abstractNumId="4">
     <w:nsid w:val="09634BEE"/>
     <w:multiLevelType w:val="multilevel"/>
     <w:tmpl w:val="51A24B6E"/>
@@ -21821,7 +22248,7 @@
       </w:pPr>
     </w:lvl>
   </w:abstractNum>
-  <w:abstractNum w:abstractNumId="4">
+  <w:abstractNum w:abstractNumId="5">
     <w:nsid w:val="1482775B"/>
     <w:multiLevelType w:val="multilevel"/>
     <w:tmpl w:val="0EBA3C40"/>
@@ -21907,7 +22334,7 @@
       </w:pPr>
     </w:lvl>
   </w:abstractNum>
-  <w:abstractNum w:abstractNumId="5">
+  <w:abstractNum w:abstractNumId="6">
     <w:nsid w:val="1746177B"/>
     <w:multiLevelType w:val="hybridMultilevel"/>
     <w:tmpl w:val="F0AA4FBA"/>
@@ -22020,7 +22447,7 @@
       </w:rPr>
     </w:lvl>
   </w:abstractNum>
-  <w:abstractNum w:abstractNumId="6">
+  <w:abstractNum w:abstractNumId="7">
     <w:nsid w:val="23FB1AE2"/>
     <w:multiLevelType w:val="hybridMultilevel"/>
     <w:tmpl w:val="8730A370"/>
@@ -22106,7 +22533,7 @@
       </w:pPr>
     </w:lvl>
   </w:abstractNum>
-  <w:abstractNum w:abstractNumId="7">
+  <w:abstractNum w:abstractNumId="8">
     <w:nsid w:val="251F5F62"/>
     <w:multiLevelType w:val="multilevel"/>
     <w:tmpl w:val="026E77E4"/>
@@ -22255,7 +22682,7 @@
       </w:rPr>
     </w:lvl>
   </w:abstractNum>
-  <w:abstractNum w:abstractNumId="8">
+  <w:abstractNum w:abstractNumId="9">
     <w:nsid w:val="28B84CC9"/>
     <w:multiLevelType w:val="multilevel"/>
     <w:tmpl w:val="EC368D34"/>
@@ -22404,7 +22831,7 @@
       </w:rPr>
     </w:lvl>
   </w:abstractNum>
-  <w:abstractNum w:abstractNumId="9">
+  <w:abstractNum w:abstractNumId="10">
     <w:nsid w:val="293A5986"/>
     <w:multiLevelType w:val="multilevel"/>
     <w:tmpl w:val="7F681E10"/>
@@ -22517,7 +22944,7 @@
       </w:pPr>
     </w:lvl>
   </w:abstractNum>
-  <w:abstractNum w:abstractNumId="10">
+  <w:abstractNum w:abstractNumId="11">
     <w:nsid w:val="29637CBD"/>
     <w:multiLevelType w:val="multilevel"/>
     <w:tmpl w:val="7D5A82DC"/>
@@ -22630,7 +23057,7 @@
       </w:pPr>
     </w:lvl>
   </w:abstractNum>
-  <w:abstractNum w:abstractNumId="11">
+  <w:abstractNum w:abstractNumId="12">
     <w:nsid w:val="2B4D63E9"/>
     <w:multiLevelType w:val="multilevel"/>
     <w:tmpl w:val="3D182AD6"/>
@@ -22743,7 +23170,7 @@
       </w:pPr>
     </w:lvl>
   </w:abstractNum>
-  <w:abstractNum w:abstractNumId="12">
+  <w:abstractNum w:abstractNumId="13">
     <w:nsid w:val="2CBD7FEE"/>
     <w:multiLevelType w:val="hybridMultilevel"/>
     <w:tmpl w:val="4DDA2496"/>
@@ -22829,7 +23256,7 @@
       </w:pPr>
     </w:lvl>
   </w:abstractNum>
-  <w:abstractNum w:abstractNumId="13">
+  <w:abstractNum w:abstractNumId="14">
     <w:nsid w:val="357868A0"/>
     <w:multiLevelType w:val="multilevel"/>
     <w:tmpl w:val="12FCA780"/>
@@ -22978,7 +23405,7 @@
       </w:rPr>
     </w:lvl>
   </w:abstractNum>
-  <w:abstractNum w:abstractNumId="14">
+  <w:abstractNum w:abstractNumId="15">
     <w:nsid w:val="39CD3DEF"/>
     <w:multiLevelType w:val="hybridMultilevel"/>
     <w:tmpl w:val="02D03AAA"/>
@@ -23091,7 +23518,7 @@
       </w:rPr>
     </w:lvl>
   </w:abstractNum>
-  <w:abstractNum w:abstractNumId="15">
+  <w:abstractNum w:abstractNumId="16">
     <w:nsid w:val="3A1F78B5"/>
     <w:multiLevelType w:val="multilevel"/>
     <w:tmpl w:val="26DC540A"/>
@@ -23240,7 +23667,7 @@
       </w:rPr>
     </w:lvl>
   </w:abstractNum>
-  <w:abstractNum w:abstractNumId="16">
+  <w:abstractNum w:abstractNumId="17">
     <w:nsid w:val="3A6E5F35"/>
     <w:multiLevelType w:val="multilevel"/>
     <w:tmpl w:val="8252095A"/>
@@ -23389,7 +23816,7 @@
       </w:rPr>
     </w:lvl>
   </w:abstractNum>
-  <w:abstractNum w:abstractNumId="17">
+  <w:abstractNum w:abstractNumId="18">
     <w:nsid w:val="40FE1209"/>
     <w:multiLevelType w:val="hybridMultilevel"/>
     <w:tmpl w:val="477EFB10"/>
@@ -23502,7 +23929,7 @@
       </w:rPr>
     </w:lvl>
   </w:abstractNum>
-  <w:abstractNum w:abstractNumId="18">
+  <w:abstractNum w:abstractNumId="19">
     <w:nsid w:val="416B6007"/>
     <w:multiLevelType w:val="hybridMultilevel"/>
     <w:tmpl w:val="93E2AD3A"/>
@@ -23615,7 +24042,7 @@
       </w:rPr>
     </w:lvl>
   </w:abstractNum>
-  <w:abstractNum w:abstractNumId="19">
+  <w:abstractNum w:abstractNumId="20">
     <w:nsid w:val="48356563"/>
     <w:multiLevelType w:val="hybridMultilevel"/>
     <w:tmpl w:val="C86A0D9A"/>
@@ -23728,7 +24155,7 @@
       </w:rPr>
     </w:lvl>
   </w:abstractNum>
-  <w:abstractNum w:abstractNumId="20">
+  <w:abstractNum w:abstractNumId="21">
     <w:nsid w:val="4AEC1464"/>
     <w:multiLevelType w:val="multilevel"/>
     <w:tmpl w:val="FE5E186C"/>
@@ -23841,7 +24268,233 @@
       </w:pPr>
     </w:lvl>
   </w:abstractNum>
-  <w:abstractNum w:abstractNumId="21">
+  <w:abstractNum w:abstractNumId="22">
+    <w:nsid w:val="5111441C"/>
+    <w:multiLevelType w:val="hybridMultilevel"/>
+    <w:tmpl w:val="597AF5E0"/>
+    <w:lvl w:ilvl="0" w:tplc="2C0A0001">
+      <w:start w:val="1"/>
+      <w:numFmt w:val="bullet"/>
+      <w:lvlText w:val=""/>
+      <w:lvlJc w:val="left"/>
+      <w:pPr>
+        <w:ind w:left="360" w:hanging="360"/>
+      </w:pPr>
+      <w:rPr>
+        <w:rFonts w:ascii="Symbol" w:hAnsi="Symbol" w:hint="default"/>
+      </w:rPr>
+    </w:lvl>
+    <w:lvl w:ilvl="1" w:tplc="2C0A0003" w:tentative="1">
+      <w:start w:val="1"/>
+      <w:numFmt w:val="bullet"/>
+      <w:lvlText w:val="o"/>
+      <w:lvlJc w:val="left"/>
+      <w:pPr>
+        <w:ind w:left="1080" w:hanging="360"/>
+      </w:pPr>
+      <w:rPr>
+        <w:rFonts w:ascii="Courier New" w:hAnsi="Courier New" w:cs="Courier New" w:hint="default"/>
+      </w:rPr>
+    </w:lvl>
+    <w:lvl w:ilvl="2" w:tplc="2C0A0005" w:tentative="1">
+      <w:start w:val="1"/>
+      <w:numFmt w:val="bullet"/>
+      <w:lvlText w:val=""/>
+      <w:lvlJc w:val="left"/>
+      <w:pPr>
+        <w:ind w:left="1800" w:hanging="360"/>
+      </w:pPr>
+      <w:rPr>
+        <w:rFonts w:ascii="Wingdings" w:hAnsi="Wingdings" w:hint="default"/>
+      </w:rPr>
+    </w:lvl>
+    <w:lvl w:ilvl="3" w:tplc="2C0A0001" w:tentative="1">
+      <w:start w:val="1"/>
+      <w:numFmt w:val="bullet"/>
+      <w:lvlText w:val=""/>
+      <w:lvlJc w:val="left"/>
+      <w:pPr>
+        <w:ind w:left="2520" w:hanging="360"/>
+      </w:pPr>
+      <w:rPr>
+        <w:rFonts w:ascii="Symbol" w:hAnsi="Symbol" w:hint="default"/>
+      </w:rPr>
+    </w:lvl>
+    <w:lvl w:ilvl="4" w:tplc="2C0A0003" w:tentative="1">
+      <w:start w:val="1"/>
+      <w:numFmt w:val="bullet"/>
+      <w:lvlText w:val="o"/>
+      <w:lvlJc w:val="left"/>
+      <w:pPr>
+        <w:ind w:left="3240" w:hanging="360"/>
+      </w:pPr>
+      <w:rPr>
+        <w:rFonts w:ascii="Courier New" w:hAnsi="Courier New" w:cs="Courier New" w:hint="default"/>
+      </w:rPr>
+    </w:lvl>
+    <w:lvl w:ilvl="5" w:tplc="2C0A0005" w:tentative="1">
+      <w:start w:val="1"/>
+      <w:numFmt w:val="bullet"/>
+      <w:lvlText w:val=""/>
+      <w:lvlJc w:val="left"/>
+      <w:pPr>
+        <w:ind w:left="3960" w:hanging="360"/>
+      </w:pPr>
+      <w:rPr>
+        <w:rFonts w:ascii="Wingdings" w:hAnsi="Wingdings" w:hint="default"/>
+      </w:rPr>
+    </w:lvl>
+    <w:lvl w:ilvl="6" w:tplc="2C0A0001" w:tentative="1">
+      <w:start w:val="1"/>
+      <w:numFmt w:val="bullet"/>
+      <w:lvlText w:val=""/>
+      <w:lvlJc w:val="left"/>
+      <w:pPr>
+        <w:ind w:left="4680" w:hanging="360"/>
+      </w:pPr>
+      <w:rPr>
+        <w:rFonts w:ascii="Symbol" w:hAnsi="Symbol" w:hint="default"/>
+      </w:rPr>
+    </w:lvl>
+    <w:lvl w:ilvl="7" w:tplc="2C0A0003" w:tentative="1">
+      <w:start w:val="1"/>
+      <w:numFmt w:val="bullet"/>
+      <w:lvlText w:val="o"/>
+      <w:lvlJc w:val="left"/>
+      <w:pPr>
+        <w:ind w:left="5400" w:hanging="360"/>
+      </w:pPr>
+      <w:rPr>
+        <w:rFonts w:ascii="Courier New" w:hAnsi="Courier New" w:cs="Courier New" w:hint="default"/>
+      </w:rPr>
+    </w:lvl>
+    <w:lvl w:ilvl="8" w:tplc="2C0A0005" w:tentative="1">
+      <w:start w:val="1"/>
+      <w:numFmt w:val="bullet"/>
+      <w:lvlText w:val=""/>
+      <w:lvlJc w:val="left"/>
+      <w:pPr>
+        <w:ind w:left="6120" w:hanging="360"/>
+      </w:pPr>
+      <w:rPr>
+        <w:rFonts w:ascii="Wingdings" w:hAnsi="Wingdings" w:hint="default"/>
+      </w:rPr>
+    </w:lvl>
+  </w:abstractNum>
+  <w:abstractNum w:abstractNumId="23">
+    <w:nsid w:val="56DA376C"/>
+    <w:multiLevelType w:val="hybridMultilevel"/>
+    <w:tmpl w:val="BC721BF0"/>
+    <w:lvl w:ilvl="0" w:tplc="2C0A0001">
+      <w:start w:val="1"/>
+      <w:numFmt w:val="bullet"/>
+      <w:lvlText w:val=""/>
+      <w:lvlJc w:val="left"/>
+      <w:pPr>
+        <w:ind w:left="720" w:hanging="360"/>
+      </w:pPr>
+      <w:rPr>
+        <w:rFonts w:ascii="Symbol" w:hAnsi="Symbol" w:hint="default"/>
+      </w:rPr>
+    </w:lvl>
+    <w:lvl w:ilvl="1" w:tplc="2C0A0003" w:tentative="1">
+      <w:start w:val="1"/>
+      <w:numFmt w:val="bullet"/>
+      <w:lvlText w:val="o"/>
+      <w:lvlJc w:val="left"/>
+      <w:pPr>
+        <w:ind w:left="1440" w:hanging="360"/>
+      </w:pPr>
+      <w:rPr>
+        <w:rFonts w:ascii="Courier New" w:hAnsi="Courier New" w:cs="Courier New" w:hint="default"/>
+      </w:rPr>
+    </w:lvl>
+    <w:lvl w:ilvl="2" w:tplc="2C0A0005" w:tentative="1">
+      <w:start w:val="1"/>
+      <w:numFmt w:val="bullet"/>
+      <w:lvlText w:val=""/>
+      <w:lvlJc w:val="left"/>
+      <w:pPr>
+        <w:ind w:left="2160" w:hanging="360"/>
+      </w:pPr>
+      <w:rPr>
+        <w:rFonts w:ascii="Wingdings" w:hAnsi="Wingdings" w:hint="default"/>
+      </w:rPr>
+    </w:lvl>
+    <w:lvl w:ilvl="3" w:tplc="2C0A0001" w:tentative="1">
+      <w:start w:val="1"/>
+      <w:numFmt w:val="bullet"/>
+      <w:lvlText w:val=""/>
+      <w:lvlJc w:val="left"/>
+      <w:pPr>
+        <w:ind w:left="2880" w:hanging="360"/>
+      </w:pPr>
+      <w:rPr>
+        <w:rFonts w:ascii="Symbol" w:hAnsi="Symbol" w:hint="default"/>
+      </w:rPr>
+    </w:lvl>
+    <w:lvl w:ilvl="4" w:tplc="2C0A0003" w:tentative="1">
+      <w:start w:val="1"/>
+      <w:numFmt w:val="bullet"/>
+      <w:lvlText w:val="o"/>
+      <w:lvlJc w:val="left"/>
+      <w:pPr>
+        <w:ind w:left="3600" w:hanging="360"/>
+      </w:pPr>
+      <w:rPr>
+        <w:rFonts w:ascii="Courier New" w:hAnsi="Courier New" w:cs="Courier New" w:hint="default"/>
+      </w:rPr>
+    </w:lvl>
+    <w:lvl w:ilvl="5" w:tplc="2C0A0005" w:tentative="1">
+      <w:start w:val="1"/>
+      <w:numFmt w:val="bullet"/>
+      <w:lvlText w:val=""/>
+      <w:lvlJc w:val="left"/>
+      <w:pPr>
+        <w:ind w:left="4320" w:hanging="360"/>
+      </w:pPr>
+      <w:rPr>
+        <w:rFonts w:ascii="Wingdings" w:hAnsi="Wingdings" w:hint="default"/>
+      </w:rPr>
+    </w:lvl>
+    <w:lvl w:ilvl="6" w:tplc="2C0A0001" w:tentative="1">
+      <w:start w:val="1"/>
+      <w:numFmt w:val="bullet"/>
+      <w:lvlText w:val=""/>
+      <w:lvlJc w:val="left"/>
+      <w:pPr>
+        <w:ind w:left="5040" w:hanging="360"/>
+      </w:pPr>
+      <w:rPr>
+        <w:rFonts w:ascii="Symbol" w:hAnsi="Symbol" w:hint="default"/>
+      </w:rPr>
+    </w:lvl>
+    <w:lvl w:ilvl="7" w:tplc="2C0A0003" w:tentative="1">
+      <w:start w:val="1"/>
+      <w:numFmt w:val="bullet"/>
+      <w:lvlText w:val="o"/>
+      <w:lvlJc w:val="left"/>
+      <w:pPr>
+        <w:ind w:left="5760" w:hanging="360"/>
+      </w:pPr>
+      <w:rPr>
+        <w:rFonts w:ascii="Courier New" w:hAnsi="Courier New" w:cs="Courier New" w:hint="default"/>
+      </w:rPr>
+    </w:lvl>
+    <w:lvl w:ilvl="8" w:tplc="2C0A0005" w:tentative="1">
+      <w:start w:val="1"/>
+      <w:numFmt w:val="bullet"/>
+      <w:lvlText w:val=""/>
+      <w:lvlJc w:val="left"/>
+      <w:pPr>
+        <w:ind w:left="6480" w:hanging="360"/>
+      </w:pPr>
+      <w:rPr>
+        <w:rFonts w:ascii="Wingdings" w:hAnsi="Wingdings" w:hint="default"/>
+      </w:rPr>
+    </w:lvl>
+  </w:abstractNum>
+  <w:abstractNum w:abstractNumId="24">
     <w:nsid w:val="5BCC69D4"/>
     <w:multiLevelType w:val="hybridMultilevel"/>
     <w:tmpl w:val="8BDCF688"/>
@@ -23927,7 +24580,7 @@
       </w:pPr>
     </w:lvl>
   </w:abstractNum>
-  <w:abstractNum w:abstractNumId="22">
+  <w:abstractNum w:abstractNumId="25">
     <w:nsid w:val="65676437"/>
     <w:multiLevelType w:val="multilevel"/>
     <w:tmpl w:val="DFCA0E20"/>
@@ -24040,7 +24693,7 @@
       </w:pPr>
     </w:lvl>
   </w:abstractNum>
-  <w:abstractNum w:abstractNumId="23">
+  <w:abstractNum w:abstractNumId="26">
     <w:nsid w:val="6AE23F72"/>
     <w:multiLevelType w:val="multilevel"/>
     <w:tmpl w:val="78D85838"/>
@@ -24153,7 +24806,7 @@
       </w:pPr>
     </w:lvl>
   </w:abstractNum>
-  <w:abstractNum w:abstractNumId="24">
+  <w:abstractNum w:abstractNumId="27">
     <w:nsid w:val="71AD384A"/>
     <w:multiLevelType w:val="hybridMultilevel"/>
     <w:tmpl w:val="4B7AF498"/>
@@ -24266,7 +24919,7 @@
       </w:rPr>
     </w:lvl>
   </w:abstractNum>
-  <w:abstractNum w:abstractNumId="25">
+  <w:abstractNum w:abstractNumId="28">
     <w:nsid w:val="74DF672D"/>
     <w:multiLevelType w:val="hybridMultilevel"/>
     <w:tmpl w:val="FC222CAE"/>
@@ -24379,7 +25032,7 @@
       </w:rPr>
     </w:lvl>
   </w:abstractNum>
-  <w:abstractNum w:abstractNumId="26">
+  <w:abstractNum w:abstractNumId="29">
     <w:nsid w:val="77862792"/>
     <w:multiLevelType w:val="multilevel"/>
     <w:tmpl w:val="82706D66"/>
@@ -24529,10 +25182,10 @@
     </w:lvl>
   </w:abstractNum>
   <w:num w:numId="1">
-    <w:abstractNumId w:val="4"/>
+    <w:abstractNumId w:val="5"/>
   </w:num>
   <w:num w:numId="2">
-    <w:abstractNumId w:val="4"/>
+    <w:abstractNumId w:val="5"/>
     <w:lvlOverride w:ilvl="0">
       <w:startOverride w:val="1"/>
     </w:lvlOverride>
@@ -24562,58 +25215,58 @@
     </w:lvlOverride>
   </w:num>
   <w:num w:numId="3">
-    <w:abstractNumId w:val="4"/>
+    <w:abstractNumId w:val="5"/>
   </w:num>
   <w:num w:numId="4">
-    <w:abstractNumId w:val="4"/>
+    <w:abstractNumId w:val="5"/>
   </w:num>
   <w:num w:numId="5">
-    <w:abstractNumId w:val="4"/>
+    <w:abstractNumId w:val="5"/>
   </w:num>
   <w:num w:numId="6">
-    <w:abstractNumId w:val="4"/>
+    <w:abstractNumId w:val="5"/>
   </w:num>
   <w:num w:numId="7">
-    <w:abstractNumId w:val="4"/>
+    <w:abstractNumId w:val="5"/>
   </w:num>
   <w:num w:numId="8">
-    <w:abstractNumId w:val="4"/>
+    <w:abstractNumId w:val="5"/>
   </w:num>
   <w:num w:numId="9">
-    <w:abstractNumId w:val="4"/>
+    <w:abstractNumId w:val="5"/>
   </w:num>
   <w:num w:numId="10">
-    <w:abstractNumId w:val="4"/>
+    <w:abstractNumId w:val="5"/>
   </w:num>
   <w:num w:numId="11">
-    <w:abstractNumId w:val="4"/>
+    <w:abstractNumId w:val="5"/>
   </w:num>
   <w:num w:numId="12">
-    <w:abstractNumId w:val="4"/>
+    <w:abstractNumId w:val="5"/>
   </w:num>
   <w:num w:numId="13">
-    <w:abstractNumId w:val="15"/>
+    <w:abstractNumId w:val="16"/>
   </w:num>
   <w:num w:numId="14">
-    <w:abstractNumId w:val="13"/>
+    <w:abstractNumId w:val="14"/>
   </w:num>
   <w:num w:numId="15">
-    <w:abstractNumId w:val="7"/>
+    <w:abstractNumId w:val="8"/>
   </w:num>
   <w:num w:numId="16">
-    <w:abstractNumId w:val="26"/>
+    <w:abstractNumId w:val="29"/>
   </w:num>
   <w:num w:numId="17">
-    <w:abstractNumId w:val="8"/>
+    <w:abstractNumId w:val="9"/>
   </w:num>
   <w:num w:numId="18">
-    <w:abstractNumId w:val="16"/>
+    <w:abstractNumId w:val="17"/>
   </w:num>
   <w:num w:numId="19">
-    <w:abstractNumId w:val="1"/>
+    <w:abstractNumId w:val="2"/>
   </w:num>
   <w:num w:numId="20">
-    <w:abstractNumId w:val="3"/>
+    <w:abstractNumId w:val="4"/>
     <w:lvlOverride w:ilvl="0">
       <w:lvl w:ilvl="0">
         <w:start w:val="1"/>
@@ -24766,7 +25419,7 @@
     </w:lvlOverride>
   </w:num>
   <w:num w:numId="21">
-    <w:abstractNumId w:val="9"/>
+    <w:abstractNumId w:val="10"/>
     <w:lvlOverride w:ilvl="0">
       <w:lvl w:ilvl="0">
         <w:numFmt w:val="decimal"/>
@@ -24776,7 +25429,7 @@
     </w:lvlOverride>
   </w:num>
   <w:num w:numId="22">
-    <w:abstractNumId w:val="22"/>
+    <w:abstractNumId w:val="25"/>
     <w:lvlOverride w:ilvl="0">
       <w:lvl w:ilvl="0">
         <w:numFmt w:val="decimal"/>
@@ -24786,7 +25439,7 @@
     </w:lvlOverride>
   </w:num>
   <w:num w:numId="23">
-    <w:abstractNumId w:val="10"/>
+    <w:abstractNumId w:val="11"/>
     <w:lvlOverride w:ilvl="0">
       <w:lvl w:ilvl="0">
         <w:numFmt w:val="decimal"/>
@@ -24796,7 +25449,7 @@
     </w:lvlOverride>
   </w:num>
   <w:num w:numId="24">
-    <w:abstractNumId w:val="20"/>
+    <w:abstractNumId w:val="21"/>
     <w:lvlOverride w:ilvl="0">
       <w:lvl w:ilvl="0">
         <w:numFmt w:val="decimal"/>
@@ -24806,7 +25459,7 @@
     </w:lvlOverride>
   </w:num>
   <w:num w:numId="25">
-    <w:abstractNumId w:val="11"/>
+    <w:abstractNumId w:val="12"/>
     <w:lvlOverride w:ilvl="0">
       <w:lvl w:ilvl="0">
         <w:numFmt w:val="decimal"/>
@@ -24816,7 +25469,7 @@
     </w:lvlOverride>
   </w:num>
   <w:num w:numId="26">
-    <w:abstractNumId w:val="23"/>
+    <w:abstractNumId w:val="26"/>
     <w:lvlOverride w:ilvl="0">
       <w:lvl w:ilvl="0">
         <w:numFmt w:val="decimal"/>
@@ -24826,40 +25479,49 @@
     </w:lvlOverride>
   </w:num>
   <w:num w:numId="27">
-    <w:abstractNumId w:val="12"/>
+    <w:abstractNumId w:val="13"/>
   </w:num>
   <w:num w:numId="28">
-    <w:abstractNumId w:val="6"/>
+    <w:abstractNumId w:val="7"/>
   </w:num>
   <w:num w:numId="29">
-    <w:abstractNumId w:val="21"/>
+    <w:abstractNumId w:val="24"/>
   </w:num>
   <w:num w:numId="30">
-    <w:abstractNumId w:val="5"/>
+    <w:abstractNumId w:val="6"/>
   </w:num>
   <w:num w:numId="31">
     <w:abstractNumId w:val="0"/>
   </w:num>
   <w:num w:numId="32">
+    <w:abstractNumId w:val="20"/>
+  </w:num>
+  <w:num w:numId="33">
+    <w:abstractNumId w:val="27"/>
+  </w:num>
+  <w:num w:numId="34">
+    <w:abstractNumId w:val="18"/>
+  </w:num>
+  <w:num w:numId="35">
     <w:abstractNumId w:val="19"/>
   </w:num>
-  <w:num w:numId="33">
-    <w:abstractNumId w:val="24"/>
-  </w:num>
-  <w:num w:numId="34">
-    <w:abstractNumId w:val="17"/>
-  </w:num>
-  <w:num w:numId="35">
-    <w:abstractNumId w:val="18"/>
-  </w:num>
   <w:num w:numId="36">
-    <w:abstractNumId w:val="25"/>
+    <w:abstractNumId w:val="28"/>
   </w:num>
   <w:num w:numId="37">
-    <w:abstractNumId w:val="14"/>
+    <w:abstractNumId w:val="15"/>
   </w:num>
   <w:num w:numId="38">
-    <w:abstractNumId w:val="2"/>
+    <w:abstractNumId w:val="3"/>
+  </w:num>
+  <w:num w:numId="39">
+    <w:abstractNumId w:val="22"/>
+  </w:num>
+  <w:num w:numId="40">
+    <w:abstractNumId w:val="1"/>
+  </w:num>
+  <w:num w:numId="41">
+    <w:abstractNumId w:val="23"/>
   </w:num>
 </w:numbering>
 </file>
@@ -25937,6 +26599,7 @@
       <w:lang w:val="es-ES" w:eastAsia="fr-FR"/>
     </w:rPr>
     <w:tblPr>
+      <w:tblInd w:w="0" w:type="dxa"/>
       <w:tblBorders>
         <w:top w:val="single" w:sz="4" w:space="0" w:color="000000" w:themeColor="text1"/>
         <w:left w:val="single" w:sz="4" w:space="0" w:color="000000" w:themeColor="text1"/>
@@ -25945,6 +26608,12 @@
         <w:insideH w:val="single" w:sz="4" w:space="0" w:color="000000" w:themeColor="text1"/>
         <w:insideV w:val="single" w:sz="4" w:space="0" w:color="000000" w:themeColor="text1"/>
       </w:tblBorders>
+      <w:tblCellMar>
+        <w:top w:w="0" w:type="dxa"/>
+        <w:left w:w="108" w:type="dxa"/>
+        <w:bottom w:w="0" w:type="dxa"/>
+        <w:right w:w="108" w:type="dxa"/>
+      </w:tblCellMar>
     </w:tblPr>
   </w:style>
   <w:style w:type="character" w:customStyle="1" w:styleId="SinespaciadoCar">
@@ -26166,6 +26835,7 @@
     <w:tblPr>
       <w:tblStyleRowBandSize w:val="1"/>
       <w:tblStyleColBandSize w:val="1"/>
+      <w:tblInd w:w="0" w:type="dxa"/>
       <w:tblBorders>
         <w:top w:val="single" w:sz="4" w:space="0" w:color="B3D5AB" w:themeColor="accent4" w:themeTint="66"/>
         <w:left w:val="single" w:sz="4" w:space="0" w:color="B3D5AB" w:themeColor="accent4" w:themeTint="66"/>
@@ -26174,6 +26844,12 @@
         <w:insideH w:val="single" w:sz="4" w:space="0" w:color="B3D5AB" w:themeColor="accent4" w:themeTint="66"/>
         <w:insideV w:val="single" w:sz="4" w:space="0" w:color="B3D5AB" w:themeColor="accent4" w:themeTint="66"/>
       </w:tblBorders>
+      <w:tblCellMar>
+        <w:top w:w="0" w:type="dxa"/>
+        <w:left w:w="108" w:type="dxa"/>
+        <w:bottom w:w="0" w:type="dxa"/>
+        <w:right w:w="108" w:type="dxa"/>
+      </w:tblCellMar>
     </w:tblPr>
     <w:tblStylePr w:type="firstRow">
       <w:rPr>
@@ -26521,7 +27197,7 @@
 </file>
 
 <file path=customXml/itemProps3.xml><?xml version="1.0" encoding="utf-8"?>
-<ds:datastoreItem xmlns:ds="http://schemas.openxmlformats.org/officeDocument/2006/customXml" ds:itemID="{1B3A1568-B7EF-4D6E-B539-D86207B4FE37}">
+<ds:datastoreItem xmlns:ds="http://schemas.openxmlformats.org/officeDocument/2006/customXml" ds:itemID="{698F3C2D-2CF0-41EE-AF13-B1E114175D0B}">
   <ds:schemaRefs>
     <ds:schemaRef ds:uri="http://schemas.openxmlformats.org/officeDocument/2006/bibliography"/>
   </ds:schemaRefs>
@@ -26529,7 +27205,7 @@
 </file>
 
 <file path=customXml/itemProps4.xml><?xml version="1.0" encoding="utf-8"?>
-<ds:datastoreItem xmlns:ds="http://schemas.openxmlformats.org/officeDocument/2006/customXml" ds:itemID="{2ADDA3B5-E9F7-4428-A50F-C059ED430488}">
+<ds:datastoreItem xmlns:ds="http://schemas.openxmlformats.org/officeDocument/2006/customXml" ds:itemID="{8EC0C6AD-0F52-4D5E-B3C6-DC1F864A7008}">
   <ds:schemaRefs>
     <ds:schemaRef ds:uri="http://schemas.openxmlformats.org/officeDocument/2006/bibliography"/>
   </ds:schemaRefs>

</xml_diff>